<commit_message>
ESD-11 Added Blood pressure monitor requirements
</commit_message>
<xml_diff>
--- a/docs/requirementsAndAcceptance/ECG Requirements.docx
+++ b/docs/requirementsAndAcceptance/ECG Requirements.docx
@@ -34,7 +34,23 @@
           <w:rFonts w:ascii="Calibri" w:hAnsi="Calibri" w:cs="Calibri"/>
           <w:b/>
         </w:rPr>
-        <w:t>Ease Of Use = E,</w:t>
+        <w:t xml:space="preserve">Ease </w:t>
+      </w:r>
+      <w:proofErr w:type="gramStart"/>
+      <w:r>
+        <w:rPr>
+          <w:rFonts w:ascii="Calibri" w:hAnsi="Calibri" w:cs="Calibri"/>
+          <w:b/>
+        </w:rPr>
+        <w:t>Of</w:t>
+      </w:r>
+      <w:proofErr w:type="gramEnd"/>
+      <w:r>
+        <w:rPr>
+          <w:rFonts w:ascii="Calibri" w:hAnsi="Calibri" w:cs="Calibri"/>
+          <w:b/>
+        </w:rPr>
+        <w:t xml:space="preserve"> Use = E,</w:t>
       </w:r>
       <w:r>
         <w:rPr>
@@ -133,8 +149,6 @@
         </w:rPr>
         <w:t xml:space="preserve"> = B</w:t>
       </w:r>
-      <w:bookmarkStart w:id="0" w:name="_GoBack"/>
-      <w:bookmarkEnd w:id="0"/>
     </w:p>
     <w:p>
       <w:pPr>
@@ -1314,7 +1328,7 @@
               <w:rPr>
                 <w:rFonts w:ascii="Calibri" w:hAnsi="Calibri" w:cs="Calibri"/>
               </w:rPr>
-              <w:t>S</w:t>
+              <w:t>B</w:t>
             </w:r>
           </w:p>
         </w:tc>
@@ -1436,7 +1450,7 @@
               <w:rPr>
                 <w:rFonts w:ascii="Calibri" w:hAnsi="Calibri" w:cs="Calibri"/>
               </w:rPr>
-              <w:t>S</w:t>
+              <w:t>B</w:t>
             </w:r>
           </w:p>
         </w:tc>
@@ -1689,6 +1703,12 @@
                 <w:rFonts w:ascii="Calibri" w:hAnsi="Calibri" w:cs="Calibri"/>
               </w:rPr>
             </w:pPr>
+            <w:r>
+              <w:rPr>
+                <w:rFonts w:ascii="Calibri" w:hAnsi="Calibri" w:cs="Calibri"/>
+              </w:rPr>
+              <w:t>A</w:t>
+            </w:r>
           </w:p>
         </w:tc>
         <w:tc>
@@ -1796,6 +1816,12 @@
                 <w:rFonts w:ascii="Calibri" w:hAnsi="Calibri" w:cs="Calibri"/>
               </w:rPr>
             </w:pPr>
+            <w:r>
+              <w:rPr>
+                <w:rFonts w:ascii="Calibri" w:hAnsi="Calibri" w:cs="Calibri"/>
+              </w:rPr>
+              <w:t>B</w:t>
+            </w:r>
           </w:p>
         </w:tc>
         <w:tc>
@@ -1904,6 +1930,12 @@
                 <w:rFonts w:ascii="Calibri" w:hAnsi="Calibri" w:cs="Calibri"/>
               </w:rPr>
             </w:pPr>
+            <w:r>
+              <w:rPr>
+                <w:rFonts w:ascii="Calibri" w:hAnsi="Calibri" w:cs="Calibri"/>
+              </w:rPr>
+              <w:t>S</w:t>
+            </w:r>
           </w:p>
         </w:tc>
         <w:tc>
@@ -2017,6 +2049,12 @@
                 <w:rFonts w:ascii="Calibri" w:hAnsi="Calibri" w:cs="Calibri"/>
               </w:rPr>
             </w:pPr>
+            <w:r>
+              <w:rPr>
+                <w:rFonts w:ascii="Calibri" w:hAnsi="Calibri" w:cs="Calibri"/>
+              </w:rPr>
+              <w:t>C</w:t>
+            </w:r>
           </w:p>
         </w:tc>
         <w:tc>
@@ -2124,6 +2162,12 @@
                 <w:rFonts w:ascii="Calibri" w:hAnsi="Calibri" w:cs="Calibri"/>
               </w:rPr>
             </w:pPr>
+            <w:r>
+              <w:rPr>
+                <w:rFonts w:ascii="Calibri" w:hAnsi="Calibri" w:cs="Calibri"/>
+              </w:rPr>
+              <w:t>S</w:t>
+            </w:r>
           </w:p>
         </w:tc>
         <w:tc>
@@ -2231,6 +2275,12 @@
                 <w:rFonts w:ascii="Calibri" w:hAnsi="Calibri" w:cs="Calibri"/>
               </w:rPr>
             </w:pPr>
+            <w:r>
+              <w:rPr>
+                <w:rFonts w:ascii="Calibri" w:hAnsi="Calibri" w:cs="Calibri"/>
+              </w:rPr>
+              <w:t>C</w:t>
+            </w:r>
           </w:p>
         </w:tc>
         <w:tc>
@@ -2338,6 +2388,12 @@
                 <w:rFonts w:ascii="Calibri" w:hAnsi="Calibri" w:cs="Calibri"/>
               </w:rPr>
             </w:pPr>
+            <w:r>
+              <w:rPr>
+                <w:rFonts w:ascii="Calibri" w:hAnsi="Calibri" w:cs="Calibri"/>
+              </w:rPr>
+              <w:t>C</w:t>
+            </w:r>
           </w:p>
         </w:tc>
         <w:tc>
@@ -2445,6 +2501,12 @@
                 <w:rFonts w:ascii="Calibri" w:hAnsi="Calibri" w:cs="Calibri"/>
               </w:rPr>
             </w:pPr>
+            <w:r>
+              <w:rPr>
+                <w:rFonts w:ascii="Calibri" w:hAnsi="Calibri" w:cs="Calibri"/>
+              </w:rPr>
+              <w:t>B</w:t>
+            </w:r>
           </w:p>
         </w:tc>
         <w:tc>
@@ -2790,6 +2852,12 @@
                 <w:rFonts w:ascii="Calibri" w:hAnsi="Calibri" w:cs="Calibri"/>
               </w:rPr>
             </w:pPr>
+            <w:r>
+              <w:rPr>
+                <w:rFonts w:ascii="Calibri" w:hAnsi="Calibri" w:cs="Calibri"/>
+              </w:rPr>
+              <w:t>S</w:t>
+            </w:r>
           </w:p>
         </w:tc>
         <w:tc>
@@ -2897,6 +2965,12 @@
                 <w:rFonts w:ascii="Calibri" w:hAnsi="Calibri" w:cs="Calibri"/>
               </w:rPr>
             </w:pPr>
+            <w:r>
+              <w:rPr>
+                <w:rFonts w:ascii="Calibri" w:hAnsi="Calibri" w:cs="Calibri"/>
+              </w:rPr>
+              <w:t>A</w:t>
+            </w:r>
           </w:p>
         </w:tc>
         <w:tc>
@@ -3012,6 +3086,12 @@
                 <w:rFonts w:ascii="Calibri" w:hAnsi="Calibri" w:cs="Calibri"/>
               </w:rPr>
             </w:pPr>
+            <w:r>
+              <w:rPr>
+                <w:rFonts w:ascii="Calibri" w:hAnsi="Calibri" w:cs="Calibri"/>
+              </w:rPr>
+              <w:t>B</w:t>
+            </w:r>
           </w:p>
         </w:tc>
         <w:tc>
@@ -3119,6 +3199,12 @@
                 <w:rFonts w:ascii="Calibri" w:hAnsi="Calibri" w:cs="Calibri"/>
               </w:rPr>
             </w:pPr>
+            <w:r>
+              <w:rPr>
+                <w:rFonts w:ascii="Calibri" w:hAnsi="Calibri" w:cs="Calibri"/>
+              </w:rPr>
+              <w:t>C</w:t>
+            </w:r>
           </w:p>
         </w:tc>
         <w:tc>
@@ -3226,6 +3312,12 @@
                 <w:rFonts w:ascii="Calibri" w:hAnsi="Calibri" w:cs="Calibri"/>
               </w:rPr>
             </w:pPr>
+            <w:r>
+              <w:rPr>
+                <w:rFonts w:ascii="Calibri" w:hAnsi="Calibri" w:cs="Calibri"/>
+              </w:rPr>
+              <w:t>D</w:t>
+            </w:r>
           </w:p>
         </w:tc>
         <w:tc>
@@ -3333,6 +3425,12 @@
                 <w:rFonts w:ascii="Calibri" w:hAnsi="Calibri" w:cs="Calibri"/>
               </w:rPr>
             </w:pPr>
+            <w:r>
+              <w:rPr>
+                <w:rFonts w:ascii="Calibri" w:hAnsi="Calibri" w:cs="Calibri"/>
+              </w:rPr>
+              <w:t>C</w:t>
+            </w:r>
           </w:p>
         </w:tc>
         <w:tc>
@@ -3440,6 +3538,12 @@
                 <w:rFonts w:ascii="Calibri" w:hAnsi="Calibri" w:cs="Calibri"/>
               </w:rPr>
             </w:pPr>
+            <w:r>
+              <w:rPr>
+                <w:rFonts w:ascii="Calibri" w:hAnsi="Calibri" w:cs="Calibri"/>
+              </w:rPr>
+              <w:t>B</w:t>
+            </w:r>
           </w:p>
         </w:tc>
         <w:tc>
@@ -3692,6 +3796,12 @@
                 <w:rFonts w:ascii="Calibri" w:hAnsi="Calibri" w:cs="Calibri"/>
               </w:rPr>
             </w:pPr>
+            <w:r>
+              <w:rPr>
+                <w:rFonts w:ascii="Calibri" w:hAnsi="Calibri" w:cs="Calibri"/>
+              </w:rPr>
+              <w:t>S</w:t>
+            </w:r>
           </w:p>
         </w:tc>
         <w:tc>
@@ -3799,6 +3909,12 @@
                 <w:rFonts w:ascii="Calibri" w:hAnsi="Calibri" w:cs="Calibri"/>
               </w:rPr>
             </w:pPr>
+            <w:r>
+              <w:rPr>
+                <w:rFonts w:ascii="Calibri" w:hAnsi="Calibri" w:cs="Calibri"/>
+              </w:rPr>
+              <w:t>A</w:t>
+            </w:r>
           </w:p>
         </w:tc>
         <w:tc>
@@ -3906,6 +4022,12 @@
                 <w:rFonts w:ascii="Calibri" w:hAnsi="Calibri" w:cs="Calibri"/>
               </w:rPr>
             </w:pPr>
+            <w:r>
+              <w:rPr>
+                <w:rFonts w:ascii="Calibri" w:hAnsi="Calibri" w:cs="Calibri"/>
+              </w:rPr>
+              <w:t>A</w:t>
+            </w:r>
           </w:p>
         </w:tc>
         <w:tc>
@@ -4013,6 +4135,12 @@
                 <w:rFonts w:ascii="Calibri" w:hAnsi="Calibri" w:cs="Calibri"/>
               </w:rPr>
             </w:pPr>
+            <w:r>
+              <w:rPr>
+                <w:rFonts w:ascii="Calibri" w:hAnsi="Calibri" w:cs="Calibri"/>
+              </w:rPr>
+              <w:t>S</w:t>
+            </w:r>
           </w:p>
         </w:tc>
         <w:tc>
@@ -4120,6 +4248,12 @@
                 <w:rFonts w:ascii="Calibri" w:hAnsi="Calibri" w:cs="Calibri"/>
               </w:rPr>
             </w:pPr>
+            <w:r>
+              <w:rPr>
+                <w:rFonts w:ascii="Calibri" w:hAnsi="Calibri" w:cs="Calibri"/>
+              </w:rPr>
+              <w:t>B</w:t>
+            </w:r>
           </w:p>
         </w:tc>
         <w:tc>
@@ -4227,6 +4361,12 @@
                 <w:rFonts w:ascii="Calibri" w:hAnsi="Calibri" w:cs="Calibri"/>
               </w:rPr>
             </w:pPr>
+            <w:r>
+              <w:rPr>
+                <w:rFonts w:ascii="Calibri" w:hAnsi="Calibri" w:cs="Calibri"/>
+              </w:rPr>
+              <w:t>C</w:t>
+            </w:r>
           </w:p>
         </w:tc>
         <w:tc>
@@ -4334,6 +4474,12 @@
                 <w:rFonts w:ascii="Calibri" w:hAnsi="Calibri" w:cs="Calibri"/>
               </w:rPr>
             </w:pPr>
+            <w:r>
+              <w:rPr>
+                <w:rFonts w:ascii="Calibri" w:hAnsi="Calibri" w:cs="Calibri"/>
+              </w:rPr>
+              <w:t>S</w:t>
+            </w:r>
           </w:p>
         </w:tc>
         <w:tc>
@@ -4441,6 +4587,12 @@
                 <w:rFonts w:ascii="Calibri" w:hAnsi="Calibri" w:cs="Calibri"/>
               </w:rPr>
             </w:pPr>
+            <w:r>
+              <w:rPr>
+                <w:rFonts w:ascii="Calibri" w:hAnsi="Calibri" w:cs="Calibri"/>
+              </w:rPr>
+              <w:t>B</w:t>
+            </w:r>
           </w:p>
         </w:tc>
         <w:tc>
@@ -4691,6 +4843,12 @@
                 <w:rFonts w:ascii="Calibri" w:hAnsi="Calibri" w:cs="Calibri"/>
               </w:rPr>
             </w:pPr>
+            <w:r>
+              <w:rPr>
+                <w:rFonts w:ascii="Calibri" w:hAnsi="Calibri" w:cs="Calibri"/>
+              </w:rPr>
+              <w:t>B</w:t>
+            </w:r>
           </w:p>
         </w:tc>
         <w:tc>
@@ -4798,6 +4956,12 @@
                 <w:rFonts w:ascii="Calibri" w:hAnsi="Calibri" w:cs="Calibri"/>
               </w:rPr>
             </w:pPr>
+            <w:r>
+              <w:rPr>
+                <w:rFonts w:ascii="Calibri" w:hAnsi="Calibri" w:cs="Calibri"/>
+              </w:rPr>
+              <w:t>A</w:t>
+            </w:r>
           </w:p>
         </w:tc>
         <w:tc>
@@ -4917,6 +5081,12 @@
                 <w:rFonts w:ascii="Calibri" w:hAnsi="Calibri" w:cs="Calibri"/>
               </w:rPr>
             </w:pPr>
+            <w:r>
+              <w:rPr>
+                <w:rFonts w:ascii="Calibri" w:hAnsi="Calibri" w:cs="Calibri"/>
+              </w:rPr>
+              <w:t>B</w:t>
+            </w:r>
           </w:p>
         </w:tc>
         <w:tc>
@@ -5072,6 +5242,12 @@
                 <w:rFonts w:ascii="Calibri" w:hAnsi="Calibri" w:cs="Calibri"/>
               </w:rPr>
             </w:pPr>
+            <w:r>
+              <w:rPr>
+                <w:rFonts w:ascii="Calibri" w:hAnsi="Calibri" w:cs="Calibri"/>
+              </w:rPr>
+              <w:t>B</w:t>
+            </w:r>
           </w:p>
         </w:tc>
         <w:tc>
@@ -5179,6 +5355,12 @@
                 <w:rFonts w:ascii="Calibri" w:hAnsi="Calibri" w:cs="Calibri"/>
               </w:rPr>
             </w:pPr>
+            <w:r>
+              <w:rPr>
+                <w:rFonts w:ascii="Calibri" w:hAnsi="Calibri" w:cs="Calibri"/>
+              </w:rPr>
+              <w:t>B</w:t>
+            </w:r>
           </w:p>
         </w:tc>
         <w:tc>
@@ -5286,6 +5468,12 @@
                 <w:rFonts w:ascii="Calibri" w:hAnsi="Calibri" w:cs="Calibri"/>
               </w:rPr>
             </w:pPr>
+            <w:r>
+              <w:rPr>
+                <w:rFonts w:ascii="Calibri" w:hAnsi="Calibri" w:cs="Calibri"/>
+              </w:rPr>
+              <w:t>B</w:t>
+            </w:r>
           </w:p>
         </w:tc>
         <w:tc>
@@ -5393,6 +5581,12 @@
                 <w:rFonts w:ascii="Calibri" w:hAnsi="Calibri" w:cs="Calibri"/>
               </w:rPr>
             </w:pPr>
+            <w:r>
+              <w:rPr>
+                <w:rFonts w:ascii="Calibri" w:hAnsi="Calibri" w:cs="Calibri"/>
+              </w:rPr>
+              <w:t>B</w:t>
+            </w:r>
           </w:p>
         </w:tc>
         <w:tc>
@@ -5518,6 +5712,12 @@
                 <w:rFonts w:ascii="Calibri" w:hAnsi="Calibri" w:cs="Calibri"/>
               </w:rPr>
             </w:pPr>
+            <w:r>
+              <w:rPr>
+                <w:rFonts w:ascii="Calibri" w:hAnsi="Calibri" w:cs="Calibri"/>
+              </w:rPr>
+              <w:t>B</w:t>
+            </w:r>
           </w:p>
         </w:tc>
         <w:tc>
@@ -5674,6 +5874,12 @@
                 <w:rFonts w:ascii="Calibri" w:hAnsi="Calibri" w:cs="Calibri"/>
               </w:rPr>
             </w:pPr>
+            <w:r>
+              <w:rPr>
+                <w:rFonts w:ascii="Calibri" w:hAnsi="Calibri" w:cs="Calibri"/>
+              </w:rPr>
+              <w:t>S</w:t>
+            </w:r>
           </w:p>
         </w:tc>
         <w:tc>
@@ -5781,6 +5987,12 @@
                 <w:rFonts w:ascii="Calibri" w:hAnsi="Calibri" w:cs="Calibri"/>
               </w:rPr>
             </w:pPr>
+            <w:r>
+              <w:rPr>
+                <w:rFonts w:ascii="Calibri" w:hAnsi="Calibri" w:cs="Calibri"/>
+              </w:rPr>
+              <w:t>A</w:t>
+            </w:r>
           </w:p>
         </w:tc>
         <w:tc>
@@ -5888,6 +6100,12 @@
                 <w:rFonts w:ascii="Calibri" w:hAnsi="Calibri" w:cs="Calibri"/>
               </w:rPr>
             </w:pPr>
+            <w:r>
+              <w:rPr>
+                <w:rFonts w:ascii="Calibri" w:hAnsi="Calibri" w:cs="Calibri"/>
+              </w:rPr>
+              <w:t>A</w:t>
+            </w:r>
           </w:p>
         </w:tc>
         <w:tc>
@@ -5995,6 +6213,12 @@
                 <w:rFonts w:ascii="Calibri" w:hAnsi="Calibri" w:cs="Calibri"/>
               </w:rPr>
             </w:pPr>
+            <w:r>
+              <w:rPr>
+                <w:rFonts w:ascii="Calibri" w:hAnsi="Calibri" w:cs="Calibri"/>
+              </w:rPr>
+              <w:t>A</w:t>
+            </w:r>
           </w:p>
         </w:tc>
         <w:tc>
@@ -6102,6 +6326,12 @@
                 <w:rFonts w:ascii="Calibri" w:hAnsi="Calibri" w:cs="Calibri"/>
               </w:rPr>
             </w:pPr>
+            <w:r>
+              <w:rPr>
+                <w:rFonts w:ascii="Calibri" w:hAnsi="Calibri" w:cs="Calibri"/>
+              </w:rPr>
+              <w:t>A</w:t>
+            </w:r>
           </w:p>
         </w:tc>
         <w:tc>
@@ -6209,6 +6439,12 @@
                 <w:rFonts w:ascii="Calibri" w:hAnsi="Calibri" w:cs="Calibri"/>
               </w:rPr>
             </w:pPr>
+            <w:r>
+              <w:rPr>
+                <w:rFonts w:ascii="Calibri" w:hAnsi="Calibri" w:cs="Calibri"/>
+              </w:rPr>
+              <w:t>S</w:t>
+            </w:r>
           </w:p>
         </w:tc>
         <w:tc>
@@ -6316,6 +6552,12 @@
                 <w:rFonts w:ascii="Calibri" w:hAnsi="Calibri" w:cs="Calibri"/>
               </w:rPr>
             </w:pPr>
+            <w:r>
+              <w:rPr>
+                <w:rFonts w:ascii="Calibri" w:hAnsi="Calibri" w:cs="Calibri"/>
+              </w:rPr>
+              <w:t>B</w:t>
+            </w:r>
           </w:p>
         </w:tc>
         <w:tc>
@@ -6359,6 +6601,119 @@
           <w:tcPr>
             <w:cnfStyle w:val="001000000000" w:firstRow="0" w:lastRow="0" w:firstColumn="1" w:lastColumn="0" w:oddVBand="0" w:evenVBand="0" w:oddHBand="0" w:evenHBand="0" w:firstRowFirstColumn="0" w:firstRowLastColumn="0" w:lastRowFirstColumn="0" w:lastRowLastColumn="0"/>
             <w:tcW w:w="1021" w:type="dxa"/>
+          </w:tcPr>
+          <w:p>
+            <w:pPr>
+              <w:rPr>
+                <w:rFonts w:ascii="Calibri" w:hAnsi="Calibri" w:cs="Calibri"/>
+              </w:rPr>
+            </w:pPr>
+            <w:r>
+              <w:rPr>
+                <w:rFonts w:ascii="Calibri" w:hAnsi="Calibri" w:cs="Calibri"/>
+              </w:rPr>
+              <w:t>H8</w:t>
+            </w:r>
+          </w:p>
+        </w:tc>
+        <w:tc>
+          <w:tcPr>
+            <w:tcW w:w="1898" w:type="dxa"/>
+          </w:tcPr>
+          <w:p>
+            <w:pPr>
+              <w:cnfStyle w:val="000000000000" w:firstRow="0" w:lastRow="0" w:firstColumn="0" w:lastColumn="0" w:oddVBand="0" w:evenVBand="0" w:oddHBand="0" w:evenHBand="0" w:firstRowFirstColumn="0" w:firstRowLastColumn="0" w:lastRowFirstColumn="0" w:lastRowLastColumn="0"/>
+              <w:rPr>
+                <w:rFonts w:ascii="Calibri" w:hAnsi="Calibri" w:cs="Calibri"/>
+              </w:rPr>
+            </w:pPr>
+            <w:r>
+              <w:rPr>
+                <w:rFonts w:ascii="Calibri" w:hAnsi="Calibri" w:cs="Calibri"/>
+              </w:rPr>
+              <w:t>Change scale of ECG using slider</w:t>
+            </w:r>
+          </w:p>
+        </w:tc>
+        <w:tc>
+          <w:tcPr>
+            <w:tcW w:w="1898" w:type="dxa"/>
+          </w:tcPr>
+          <w:p>
+            <w:pPr>
+              <w:cnfStyle w:val="000000000000" w:firstRow="0" w:lastRow="0" w:firstColumn="0" w:lastColumn="0" w:oddVBand="0" w:evenVBand="0" w:oddHBand="0" w:evenHBand="0" w:firstRowFirstColumn="0" w:firstRowLastColumn="0" w:lastRowFirstColumn="0" w:lastRowLastColumn="0"/>
+              <w:rPr>
+                <w:rFonts w:ascii="Calibri" w:hAnsi="Calibri" w:cs="Calibri"/>
+              </w:rPr>
+            </w:pPr>
+            <w:r>
+              <w:rPr>
+                <w:rFonts w:ascii="Calibri" w:hAnsi="Calibri" w:cs="Calibri"/>
+              </w:rPr>
+              <w:t>I can view more precise readings</w:t>
+            </w:r>
+          </w:p>
+        </w:tc>
+        <w:tc>
+          <w:tcPr>
+            <w:tcW w:w="1482" w:type="dxa"/>
+          </w:tcPr>
+          <w:p>
+            <w:pPr>
+              <w:cnfStyle w:val="000000000000" w:firstRow="0" w:lastRow="0" w:firstColumn="0" w:lastColumn="0" w:oddVBand="0" w:evenVBand="0" w:oddHBand="0" w:evenHBand="0" w:firstRowFirstColumn="0" w:firstRowLastColumn="0" w:lastRowFirstColumn="0" w:lastRowLastColumn="0"/>
+              <w:rPr>
+                <w:rFonts w:ascii="Calibri" w:hAnsi="Calibri" w:cs="Calibri"/>
+              </w:rPr>
+            </w:pPr>
+            <w:r>
+              <w:rPr>
+                <w:rFonts w:ascii="Calibri" w:hAnsi="Calibri" w:cs="Calibri"/>
+              </w:rPr>
+              <w:t>A</w:t>
+            </w:r>
+          </w:p>
+        </w:tc>
+        <w:tc>
+          <w:tcPr>
+            <w:tcW w:w="1401" w:type="dxa"/>
+          </w:tcPr>
+          <w:p>
+            <w:pPr>
+              <w:cnfStyle w:val="000000000000" w:firstRow="0" w:lastRow="0" w:firstColumn="0" w:lastColumn="0" w:oddVBand="0" w:evenVBand="0" w:oddHBand="0" w:evenHBand="0" w:firstRowFirstColumn="0" w:firstRowLastColumn="0" w:lastRowFirstColumn="0" w:lastRowLastColumn="0"/>
+              <w:rPr>
+                <w:rFonts w:ascii="Calibri" w:hAnsi="Calibri" w:cs="Calibri"/>
+              </w:rPr>
+            </w:pPr>
+          </w:p>
+        </w:tc>
+        <w:tc>
+          <w:tcPr>
+            <w:tcW w:w="1468" w:type="dxa"/>
+          </w:tcPr>
+          <w:p>
+            <w:pPr>
+              <w:cnfStyle w:val="000000000000" w:firstRow="0" w:lastRow="0" w:firstColumn="0" w:lastColumn="0" w:oddVBand="0" w:evenVBand="0" w:oddHBand="0" w:evenHBand="0" w:firstRowFirstColumn="0" w:firstRowLastColumn="0" w:lastRowFirstColumn="0" w:lastRowLastColumn="0"/>
+              <w:rPr>
+                <w:rFonts w:ascii="Calibri" w:hAnsi="Calibri" w:cs="Calibri"/>
+              </w:rPr>
+            </w:pPr>
+            <w:r>
+              <w:rPr>
+                <w:rFonts w:ascii="Calibri" w:hAnsi="Calibri" w:cs="Calibri"/>
+              </w:rPr>
+              <w:t>17/10/2018</w:t>
+            </w:r>
+          </w:p>
+        </w:tc>
+      </w:tr>
+      <w:tr>
+        <w:trPr>
+          <w:trHeight w:val="60"/>
+        </w:trPr>
+        <w:tc>
+          <w:tcPr>
+            <w:cnfStyle w:val="001000000000" w:firstRow="0" w:lastRow="0" w:firstColumn="1" w:lastColumn="0" w:oddVBand="0" w:evenVBand="0" w:oddHBand="0" w:evenHBand="0" w:firstRowFirstColumn="0" w:firstRowLastColumn="0" w:lastRowFirstColumn="0" w:lastRowLastColumn="0"/>
+            <w:tcW w:w="1021" w:type="dxa"/>
             <w:tcBorders>
               <w:bottom w:val="single" w:sz="4" w:space="0" w:color="auto"/>
             </w:tcBorders>
@@ -6373,7 +6728,7 @@
               <w:rPr>
                 <w:rFonts w:ascii="Calibri" w:hAnsi="Calibri" w:cs="Calibri"/>
               </w:rPr>
-              <w:t>H8</w:t>
+              <w:t>H9</w:t>
             </w:r>
           </w:p>
         </w:tc>
@@ -6391,6 +6746,12 @@
                 <w:rFonts w:ascii="Calibri" w:hAnsi="Calibri" w:cs="Calibri"/>
               </w:rPr>
             </w:pPr>
+            <w:r>
+              <w:rPr>
+                <w:rFonts w:ascii="Calibri" w:hAnsi="Calibri" w:cs="Calibri"/>
+              </w:rPr>
+              <w:t>Change the scale of the UI using the slider</w:t>
+            </w:r>
           </w:p>
         </w:tc>
         <w:tc>
@@ -6407,6 +6768,12 @@
                 <w:rFonts w:ascii="Calibri" w:hAnsi="Calibri" w:cs="Calibri"/>
               </w:rPr>
             </w:pPr>
+            <w:r>
+              <w:rPr>
+                <w:rFonts w:ascii="Calibri" w:hAnsi="Calibri" w:cs="Calibri"/>
+              </w:rPr>
+              <w:t>I can enlarge the words on screen</w:t>
+            </w:r>
           </w:p>
         </w:tc>
         <w:tc>
@@ -6423,6 +6790,12 @@
                 <w:rFonts w:ascii="Calibri" w:hAnsi="Calibri" w:cs="Calibri"/>
               </w:rPr>
             </w:pPr>
+            <w:r>
+              <w:rPr>
+                <w:rFonts w:ascii="Calibri" w:hAnsi="Calibri" w:cs="Calibri"/>
+              </w:rPr>
+              <w:t>B</w:t>
+            </w:r>
           </w:p>
         </w:tc>
         <w:tc>
@@ -6455,6 +6828,12 @@
                 <w:rFonts w:ascii="Calibri" w:hAnsi="Calibri" w:cs="Calibri"/>
               </w:rPr>
             </w:pPr>
+            <w:r>
+              <w:rPr>
+                <w:rFonts w:ascii="Calibri" w:hAnsi="Calibri" w:cs="Calibri"/>
+              </w:rPr>
+              <w:t>17/10/2018</w:t>
+            </w:r>
           </w:p>
         </w:tc>
       </w:tr>
@@ -6572,6 +6951,12 @@
                 <w:rFonts w:ascii="Calibri" w:hAnsi="Calibri" w:cs="Calibri"/>
               </w:rPr>
             </w:pPr>
+            <w:r>
+              <w:rPr>
+                <w:rFonts w:ascii="Calibri" w:hAnsi="Calibri" w:cs="Calibri"/>
+              </w:rPr>
+              <w:t>S</w:t>
+            </w:r>
           </w:p>
         </w:tc>
         <w:tc>
@@ -6679,6 +7064,12 @@
                 <w:rFonts w:ascii="Calibri" w:hAnsi="Calibri" w:cs="Calibri"/>
               </w:rPr>
             </w:pPr>
+            <w:r>
+              <w:rPr>
+                <w:rFonts w:ascii="Calibri" w:hAnsi="Calibri" w:cs="Calibri"/>
+              </w:rPr>
+              <w:t>B</w:t>
+            </w:r>
           </w:p>
         </w:tc>
         <w:tc>
@@ -6794,6 +7185,12 @@
                 <w:rFonts w:ascii="Calibri" w:hAnsi="Calibri" w:cs="Calibri"/>
               </w:rPr>
             </w:pPr>
+            <w:r>
+              <w:rPr>
+                <w:rFonts w:ascii="Calibri" w:hAnsi="Calibri" w:cs="Calibri"/>
+              </w:rPr>
+              <w:t>S</w:t>
+            </w:r>
           </w:p>
         </w:tc>
         <w:tc>
@@ -6901,6 +7298,12 @@
                 <w:rFonts w:ascii="Calibri" w:hAnsi="Calibri" w:cs="Calibri"/>
               </w:rPr>
             </w:pPr>
+            <w:r>
+              <w:rPr>
+                <w:rFonts w:ascii="Calibri" w:hAnsi="Calibri" w:cs="Calibri"/>
+              </w:rPr>
+              <w:t>B</w:t>
+            </w:r>
           </w:p>
         </w:tc>
         <w:tc>
@@ -7008,6 +7411,12 @@
                 <w:rFonts w:ascii="Calibri" w:hAnsi="Calibri" w:cs="Calibri"/>
               </w:rPr>
             </w:pPr>
+            <w:r>
+              <w:rPr>
+                <w:rFonts w:ascii="Calibri" w:hAnsi="Calibri" w:cs="Calibri"/>
+              </w:rPr>
+              <w:t>S</w:t>
+            </w:r>
           </w:p>
         </w:tc>
         <w:tc>
@@ -7258,6 +7667,12 @@
                 <w:rFonts w:ascii="Calibri" w:hAnsi="Calibri" w:cs="Calibri"/>
               </w:rPr>
             </w:pPr>
+            <w:r>
+              <w:rPr>
+                <w:rFonts w:ascii="Calibri" w:hAnsi="Calibri" w:cs="Calibri"/>
+              </w:rPr>
+              <w:t>S</w:t>
+            </w:r>
           </w:p>
         </w:tc>
         <w:tc>
@@ -7365,6 +7780,12 @@
                 <w:rFonts w:ascii="Calibri" w:hAnsi="Calibri" w:cs="Calibri"/>
               </w:rPr>
             </w:pPr>
+            <w:r>
+              <w:rPr>
+                <w:rFonts w:ascii="Calibri" w:hAnsi="Calibri" w:cs="Calibri"/>
+              </w:rPr>
+              <w:t>S</w:t>
+            </w:r>
           </w:p>
         </w:tc>
         <w:tc>
@@ -7472,6 +7893,12 @@
                 <w:rFonts w:ascii="Calibri" w:hAnsi="Calibri" w:cs="Calibri"/>
               </w:rPr>
             </w:pPr>
+            <w:r>
+              <w:rPr>
+                <w:rFonts w:ascii="Calibri" w:hAnsi="Calibri" w:cs="Calibri"/>
+              </w:rPr>
+              <w:t>S</w:t>
+            </w:r>
           </w:p>
         </w:tc>
         <w:tc>
@@ -7564,7 +7991,14 @@
               <w:rPr>
                 <w:rFonts w:ascii="Calibri" w:hAnsi="Calibri" w:cs="Calibri"/>
               </w:rPr>
-              <w:t>Readings can be more precise based on the type of user</w:t>
+              <w:t xml:space="preserve">Readings can be more precise </w:t>
+            </w:r>
+            <w:r>
+              <w:rPr>
+                <w:rFonts w:ascii="Calibri" w:hAnsi="Calibri" w:cs="Calibri"/>
+              </w:rPr>
+              <w:lastRenderedPageBreak/>
+              <w:t>based on the type of user</w:t>
             </w:r>
           </w:p>
         </w:tc>
@@ -7579,6 +8013,13 @@
                 <w:rFonts w:ascii="Calibri" w:hAnsi="Calibri" w:cs="Calibri"/>
               </w:rPr>
             </w:pPr>
+            <w:r>
+              <w:rPr>
+                <w:rFonts w:ascii="Calibri" w:hAnsi="Calibri" w:cs="Calibri"/>
+              </w:rPr>
+              <w:lastRenderedPageBreak/>
+              <w:t>B</w:t>
+            </w:r>
           </w:p>
         </w:tc>
         <w:tc>
@@ -7686,6 +8127,12 @@
                 <w:rFonts w:ascii="Calibri" w:hAnsi="Calibri" w:cs="Calibri"/>
               </w:rPr>
             </w:pPr>
+            <w:r>
+              <w:rPr>
+                <w:rFonts w:ascii="Calibri" w:hAnsi="Calibri" w:cs="Calibri"/>
+              </w:rPr>
+              <w:t>S</w:t>
+            </w:r>
           </w:p>
         </w:tc>
         <w:tc>
@@ -7743,7 +8190,6 @@
               <w:rPr>
                 <w:rFonts w:ascii="Calibri" w:hAnsi="Calibri" w:cs="Calibri"/>
               </w:rPr>
-              <w:lastRenderedPageBreak/>
               <w:t>E6</w:t>
             </w:r>
           </w:p>
@@ -7762,14 +8208,12 @@
                 <w:rFonts w:ascii="Calibri" w:hAnsi="Calibri" w:cs="Calibri"/>
               </w:rPr>
             </w:pPr>
-            <w:proofErr w:type="spellStart"/>
-            <w:r>
-              <w:rPr>
-                <w:rFonts w:ascii="Calibri" w:hAnsi="Calibri" w:cs="Calibri"/>
-              </w:rPr>
-              <w:t>Mesaure</w:t>
-            </w:r>
-            <w:proofErr w:type="spellEnd"/>
+            <w:r>
+              <w:rPr>
+                <w:rFonts w:ascii="Calibri" w:hAnsi="Calibri" w:cs="Calibri"/>
+              </w:rPr>
+              <w:t>Measure</w:t>
+            </w:r>
             <w:r>
               <w:rPr>
                 <w:rFonts w:ascii="Calibri" w:hAnsi="Calibri" w:cs="Calibri"/>
@@ -7814,6 +8258,12 @@
                 <w:rFonts w:ascii="Calibri" w:hAnsi="Calibri" w:cs="Calibri"/>
               </w:rPr>
             </w:pPr>
+            <w:r>
+              <w:rPr>
+                <w:rFonts w:ascii="Calibri" w:hAnsi="Calibri" w:cs="Calibri"/>
+              </w:rPr>
+              <w:t>S</w:t>
+            </w:r>
           </w:p>
         </w:tc>
         <w:tc>
@@ -7912,32 +8362,50 @@
                 <w:rFonts w:ascii="Calibri" w:hAnsi="Calibri" w:cs="Calibri"/>
               </w:rPr>
             </w:pPr>
-          </w:p>
-        </w:tc>
-        <w:tc>
-          <w:tcPr>
-            <w:tcW w:w="1898" w:type="dxa"/>
-          </w:tcPr>
-          <w:p>
-            <w:pPr>
-              <w:cnfStyle w:val="000000000000" w:firstRow="0" w:lastRow="0" w:firstColumn="0" w:lastColumn="0" w:oddVBand="0" w:evenVBand="0" w:oddHBand="0" w:evenHBand="0" w:firstRowFirstColumn="0" w:firstRowLastColumn="0" w:lastRowFirstColumn="0" w:lastRowLastColumn="0"/>
-              <w:rPr>
-                <w:rFonts w:ascii="Calibri" w:hAnsi="Calibri" w:cs="Calibri"/>
-              </w:rPr>
-            </w:pPr>
-          </w:p>
-        </w:tc>
-        <w:tc>
-          <w:tcPr>
-            <w:tcW w:w="1898" w:type="dxa"/>
-          </w:tcPr>
-          <w:p>
-            <w:pPr>
-              <w:cnfStyle w:val="000000000000" w:firstRow="0" w:lastRow="0" w:firstColumn="0" w:lastColumn="0" w:oddVBand="0" w:evenVBand="0" w:oddHBand="0" w:evenHBand="0" w:firstRowFirstColumn="0" w:firstRowLastColumn="0" w:lastRowFirstColumn="0" w:lastRowLastColumn="0"/>
-              <w:rPr>
-                <w:rFonts w:ascii="Calibri" w:hAnsi="Calibri" w:cs="Calibri"/>
-              </w:rPr>
-            </w:pPr>
+            <w:r>
+              <w:rPr>
+                <w:rFonts w:ascii="Calibri" w:hAnsi="Calibri" w:cs="Calibri"/>
+              </w:rPr>
+              <w:t>B1</w:t>
+            </w:r>
+          </w:p>
+        </w:tc>
+        <w:tc>
+          <w:tcPr>
+            <w:tcW w:w="1898" w:type="dxa"/>
+          </w:tcPr>
+          <w:p>
+            <w:pPr>
+              <w:cnfStyle w:val="000000000000" w:firstRow="0" w:lastRow="0" w:firstColumn="0" w:lastColumn="0" w:oddVBand="0" w:evenVBand="0" w:oddHBand="0" w:evenHBand="0" w:firstRowFirstColumn="0" w:firstRowLastColumn="0" w:lastRowFirstColumn="0" w:lastRowLastColumn="0"/>
+              <w:rPr>
+                <w:rFonts w:ascii="Calibri" w:hAnsi="Calibri" w:cs="Calibri"/>
+              </w:rPr>
+            </w:pPr>
+            <w:r>
+              <w:rPr>
+                <w:rFonts w:ascii="Calibri" w:hAnsi="Calibri" w:cs="Calibri"/>
+              </w:rPr>
+              <w:t>Measure a user’s blood pressure</w:t>
+            </w:r>
+          </w:p>
+        </w:tc>
+        <w:tc>
+          <w:tcPr>
+            <w:tcW w:w="1898" w:type="dxa"/>
+          </w:tcPr>
+          <w:p>
+            <w:pPr>
+              <w:cnfStyle w:val="000000000000" w:firstRow="0" w:lastRow="0" w:firstColumn="0" w:lastColumn="0" w:oddVBand="0" w:evenVBand="0" w:oddHBand="0" w:evenHBand="0" w:firstRowFirstColumn="0" w:firstRowLastColumn="0" w:lastRowFirstColumn="0" w:lastRowLastColumn="0"/>
+              <w:rPr>
+                <w:rFonts w:ascii="Calibri" w:hAnsi="Calibri" w:cs="Calibri"/>
+              </w:rPr>
+            </w:pPr>
+            <w:r>
+              <w:rPr>
+                <w:rFonts w:ascii="Calibri" w:hAnsi="Calibri" w:cs="Calibri"/>
+              </w:rPr>
+              <w:t>Take readings and make medical judgements</w:t>
+            </w:r>
           </w:p>
         </w:tc>
         <w:tc>
@@ -7951,6 +8419,12 @@
                 <w:rFonts w:ascii="Calibri" w:hAnsi="Calibri" w:cs="Calibri"/>
               </w:rPr>
             </w:pPr>
+            <w:r>
+              <w:rPr>
+                <w:rFonts w:ascii="Calibri" w:hAnsi="Calibri" w:cs="Calibri"/>
+              </w:rPr>
+              <w:t>S</w:t>
+            </w:r>
           </w:p>
         </w:tc>
         <w:tc>
@@ -7964,6 +8438,8 @@
                 <w:rFonts w:ascii="Calibri" w:hAnsi="Calibri" w:cs="Calibri"/>
               </w:rPr>
             </w:pPr>
+            <w:bookmarkStart w:id="0" w:name="_GoBack"/>
+            <w:bookmarkEnd w:id="0"/>
           </w:p>
         </w:tc>
         <w:tc>
@@ -7977,6 +8453,583 @@
                 <w:rFonts w:ascii="Calibri" w:hAnsi="Calibri" w:cs="Calibri"/>
               </w:rPr>
             </w:pPr>
+            <w:r>
+              <w:rPr>
+                <w:rFonts w:ascii="Calibri" w:hAnsi="Calibri" w:cs="Calibri"/>
+              </w:rPr>
+              <w:t>15/10/2018</w:t>
+            </w:r>
+          </w:p>
+        </w:tc>
+      </w:tr>
+      <w:tr>
+        <w:trPr>
+          <w:trHeight w:val="250"/>
+        </w:trPr>
+        <w:tc>
+          <w:tcPr>
+            <w:cnfStyle w:val="001000000000" w:firstRow="0" w:lastRow="0" w:firstColumn="1" w:lastColumn="0" w:oddVBand="0" w:evenVBand="0" w:oddHBand="0" w:evenHBand="0" w:firstRowFirstColumn="0" w:firstRowLastColumn="0" w:lastRowFirstColumn="0" w:lastRowLastColumn="0"/>
+            <w:tcW w:w="1021" w:type="dxa"/>
+          </w:tcPr>
+          <w:p>
+            <w:pPr>
+              <w:rPr>
+                <w:rFonts w:ascii="Calibri" w:hAnsi="Calibri" w:cs="Calibri"/>
+              </w:rPr>
+            </w:pPr>
+            <w:r>
+              <w:rPr>
+                <w:rFonts w:ascii="Calibri" w:hAnsi="Calibri" w:cs="Calibri"/>
+              </w:rPr>
+              <w:t>B2</w:t>
+            </w:r>
+          </w:p>
+        </w:tc>
+        <w:tc>
+          <w:tcPr>
+            <w:tcW w:w="1898" w:type="dxa"/>
+          </w:tcPr>
+          <w:p>
+            <w:pPr>
+              <w:cnfStyle w:val="000000000000" w:firstRow="0" w:lastRow="0" w:firstColumn="0" w:lastColumn="0" w:oddVBand="0" w:evenVBand="0" w:oddHBand="0" w:evenHBand="0" w:firstRowFirstColumn="0" w:firstRowLastColumn="0" w:lastRowFirstColumn="0" w:lastRowLastColumn="0"/>
+              <w:rPr>
+                <w:rFonts w:ascii="Calibri" w:hAnsi="Calibri" w:cs="Calibri"/>
+              </w:rPr>
+            </w:pPr>
+            <w:r>
+              <w:rPr>
+                <w:rFonts w:ascii="Calibri" w:hAnsi="Calibri" w:cs="Calibri"/>
+              </w:rPr>
+              <w:t>Send BP readings to screen</w:t>
+            </w:r>
+          </w:p>
+        </w:tc>
+        <w:tc>
+          <w:tcPr>
+            <w:tcW w:w="1898" w:type="dxa"/>
+          </w:tcPr>
+          <w:p>
+            <w:pPr>
+              <w:cnfStyle w:val="000000000000" w:firstRow="0" w:lastRow="0" w:firstColumn="0" w:lastColumn="0" w:oddVBand="0" w:evenVBand="0" w:oddHBand="0" w:evenHBand="0" w:firstRowFirstColumn="0" w:firstRowLastColumn="0" w:lastRowFirstColumn="0" w:lastRowLastColumn="0"/>
+              <w:rPr>
+                <w:rFonts w:ascii="Calibri" w:hAnsi="Calibri" w:cs="Calibri"/>
+              </w:rPr>
+            </w:pPr>
+            <w:r>
+              <w:rPr>
+                <w:rFonts w:ascii="Calibri" w:hAnsi="Calibri" w:cs="Calibri"/>
+              </w:rPr>
+              <w:t>View a user’s blood pressure</w:t>
+            </w:r>
+          </w:p>
+        </w:tc>
+        <w:tc>
+          <w:tcPr>
+            <w:tcW w:w="1482" w:type="dxa"/>
+          </w:tcPr>
+          <w:p>
+            <w:pPr>
+              <w:cnfStyle w:val="000000000000" w:firstRow="0" w:lastRow="0" w:firstColumn="0" w:lastColumn="0" w:oddVBand="0" w:evenVBand="0" w:oddHBand="0" w:evenHBand="0" w:firstRowFirstColumn="0" w:firstRowLastColumn="0" w:lastRowFirstColumn="0" w:lastRowLastColumn="0"/>
+              <w:rPr>
+                <w:rFonts w:ascii="Calibri" w:hAnsi="Calibri" w:cs="Calibri"/>
+              </w:rPr>
+            </w:pPr>
+            <w:r>
+              <w:rPr>
+                <w:rFonts w:ascii="Calibri" w:hAnsi="Calibri" w:cs="Calibri"/>
+              </w:rPr>
+              <w:t>S</w:t>
+            </w:r>
+          </w:p>
+        </w:tc>
+        <w:tc>
+          <w:tcPr>
+            <w:tcW w:w="1401" w:type="dxa"/>
+          </w:tcPr>
+          <w:p>
+            <w:pPr>
+              <w:cnfStyle w:val="000000000000" w:firstRow="0" w:lastRow="0" w:firstColumn="0" w:lastColumn="0" w:oddVBand="0" w:evenVBand="0" w:oddHBand="0" w:evenHBand="0" w:firstRowFirstColumn="0" w:firstRowLastColumn="0" w:lastRowFirstColumn="0" w:lastRowLastColumn="0"/>
+              <w:rPr>
+                <w:rFonts w:ascii="Calibri" w:hAnsi="Calibri" w:cs="Calibri"/>
+              </w:rPr>
+            </w:pPr>
+          </w:p>
+        </w:tc>
+        <w:tc>
+          <w:tcPr>
+            <w:tcW w:w="1468" w:type="dxa"/>
+          </w:tcPr>
+          <w:p>
+            <w:pPr>
+              <w:cnfStyle w:val="000000000000" w:firstRow="0" w:lastRow="0" w:firstColumn="0" w:lastColumn="0" w:oddVBand="0" w:evenVBand="0" w:oddHBand="0" w:evenHBand="0" w:firstRowFirstColumn="0" w:firstRowLastColumn="0" w:lastRowFirstColumn="0" w:lastRowLastColumn="0"/>
+              <w:rPr>
+                <w:rFonts w:ascii="Calibri" w:hAnsi="Calibri" w:cs="Calibri"/>
+              </w:rPr>
+            </w:pPr>
+            <w:r>
+              <w:rPr>
+                <w:rFonts w:ascii="Calibri" w:hAnsi="Calibri" w:cs="Calibri"/>
+              </w:rPr>
+              <w:t>15/10/2018</w:t>
+            </w:r>
+          </w:p>
+        </w:tc>
+      </w:tr>
+      <w:tr>
+        <w:trPr>
+          <w:trHeight w:val="250"/>
+        </w:trPr>
+        <w:tc>
+          <w:tcPr>
+            <w:cnfStyle w:val="001000000000" w:firstRow="0" w:lastRow="0" w:firstColumn="1" w:lastColumn="0" w:oddVBand="0" w:evenVBand="0" w:oddHBand="0" w:evenHBand="0" w:firstRowFirstColumn="0" w:firstRowLastColumn="0" w:lastRowFirstColumn="0" w:lastRowLastColumn="0"/>
+            <w:tcW w:w="1021" w:type="dxa"/>
+          </w:tcPr>
+          <w:p>
+            <w:pPr>
+              <w:rPr>
+                <w:rFonts w:ascii="Calibri" w:hAnsi="Calibri" w:cs="Calibri"/>
+              </w:rPr>
+            </w:pPr>
+            <w:r>
+              <w:rPr>
+                <w:rFonts w:ascii="Calibri" w:hAnsi="Calibri" w:cs="Calibri"/>
+              </w:rPr>
+              <w:t>B3</w:t>
+            </w:r>
+          </w:p>
+        </w:tc>
+        <w:tc>
+          <w:tcPr>
+            <w:tcW w:w="1898" w:type="dxa"/>
+          </w:tcPr>
+          <w:p>
+            <w:pPr>
+              <w:cnfStyle w:val="000000000000" w:firstRow="0" w:lastRow="0" w:firstColumn="0" w:lastColumn="0" w:oddVBand="0" w:evenVBand="0" w:oddHBand="0" w:evenHBand="0" w:firstRowFirstColumn="0" w:firstRowLastColumn="0" w:lastRowFirstColumn="0" w:lastRowLastColumn="0"/>
+              <w:rPr>
+                <w:rFonts w:ascii="Calibri" w:hAnsi="Calibri" w:cs="Calibri"/>
+              </w:rPr>
+            </w:pPr>
+            <w:r>
+              <w:rPr>
+                <w:rFonts w:ascii="Calibri" w:hAnsi="Calibri" w:cs="Calibri"/>
+              </w:rPr>
+              <w:t xml:space="preserve">Read data from </w:t>
+            </w:r>
+            <w:r>
+              <w:rPr>
+                <w:rFonts w:ascii="Calibri" w:hAnsi="Calibri" w:cs="Calibri"/>
+              </w:rPr>
+              <w:t>the reader</w:t>
+            </w:r>
+          </w:p>
+        </w:tc>
+        <w:tc>
+          <w:tcPr>
+            <w:tcW w:w="1898" w:type="dxa"/>
+          </w:tcPr>
+          <w:p>
+            <w:pPr>
+              <w:cnfStyle w:val="000000000000" w:firstRow="0" w:lastRow="0" w:firstColumn="0" w:lastColumn="0" w:oddVBand="0" w:evenVBand="0" w:oddHBand="0" w:evenHBand="0" w:firstRowFirstColumn="0" w:firstRowLastColumn="0" w:lastRowFirstColumn="0" w:lastRowLastColumn="0"/>
+              <w:rPr>
+                <w:rFonts w:ascii="Calibri" w:hAnsi="Calibri" w:cs="Calibri"/>
+              </w:rPr>
+            </w:pPr>
+            <w:r>
+              <w:rPr>
+                <w:rFonts w:ascii="Calibri" w:hAnsi="Calibri" w:cs="Calibri"/>
+              </w:rPr>
+              <w:t>So that readings can be gathered</w:t>
+            </w:r>
+          </w:p>
+        </w:tc>
+        <w:tc>
+          <w:tcPr>
+            <w:tcW w:w="1482" w:type="dxa"/>
+          </w:tcPr>
+          <w:p>
+            <w:pPr>
+              <w:cnfStyle w:val="000000000000" w:firstRow="0" w:lastRow="0" w:firstColumn="0" w:lastColumn="0" w:oddVBand="0" w:evenVBand="0" w:oddHBand="0" w:evenHBand="0" w:firstRowFirstColumn="0" w:firstRowLastColumn="0" w:lastRowFirstColumn="0" w:lastRowLastColumn="0"/>
+              <w:rPr>
+                <w:rFonts w:ascii="Calibri" w:hAnsi="Calibri" w:cs="Calibri"/>
+              </w:rPr>
+            </w:pPr>
+            <w:r>
+              <w:rPr>
+                <w:rFonts w:ascii="Calibri" w:hAnsi="Calibri" w:cs="Calibri"/>
+              </w:rPr>
+              <w:t>S</w:t>
+            </w:r>
+          </w:p>
+        </w:tc>
+        <w:tc>
+          <w:tcPr>
+            <w:tcW w:w="1401" w:type="dxa"/>
+          </w:tcPr>
+          <w:p>
+            <w:pPr>
+              <w:cnfStyle w:val="000000000000" w:firstRow="0" w:lastRow="0" w:firstColumn="0" w:lastColumn="0" w:oddVBand="0" w:evenVBand="0" w:oddHBand="0" w:evenHBand="0" w:firstRowFirstColumn="0" w:firstRowLastColumn="0" w:lastRowFirstColumn="0" w:lastRowLastColumn="0"/>
+              <w:rPr>
+                <w:rFonts w:ascii="Calibri" w:hAnsi="Calibri" w:cs="Calibri"/>
+              </w:rPr>
+            </w:pPr>
+          </w:p>
+        </w:tc>
+        <w:tc>
+          <w:tcPr>
+            <w:tcW w:w="1468" w:type="dxa"/>
+          </w:tcPr>
+          <w:p>
+            <w:pPr>
+              <w:cnfStyle w:val="000000000000" w:firstRow="0" w:lastRow="0" w:firstColumn="0" w:lastColumn="0" w:oddVBand="0" w:evenVBand="0" w:oddHBand="0" w:evenHBand="0" w:firstRowFirstColumn="0" w:firstRowLastColumn="0" w:lastRowFirstColumn="0" w:lastRowLastColumn="0"/>
+              <w:rPr>
+                <w:rFonts w:ascii="Calibri" w:hAnsi="Calibri" w:cs="Calibri"/>
+              </w:rPr>
+            </w:pPr>
+            <w:r>
+              <w:rPr>
+                <w:rFonts w:ascii="Calibri" w:hAnsi="Calibri" w:cs="Calibri"/>
+              </w:rPr>
+              <w:t>17/10/2018</w:t>
+            </w:r>
+          </w:p>
+        </w:tc>
+      </w:tr>
+      <w:tr>
+        <w:trPr>
+          <w:trHeight w:val="250"/>
+        </w:trPr>
+        <w:tc>
+          <w:tcPr>
+            <w:cnfStyle w:val="001000000000" w:firstRow="0" w:lastRow="0" w:firstColumn="1" w:lastColumn="0" w:oddVBand="0" w:evenVBand="0" w:oddHBand="0" w:evenHBand="0" w:firstRowFirstColumn="0" w:firstRowLastColumn="0" w:lastRowFirstColumn="0" w:lastRowLastColumn="0"/>
+            <w:tcW w:w="1021" w:type="dxa"/>
+          </w:tcPr>
+          <w:p>
+            <w:pPr>
+              <w:rPr>
+                <w:rFonts w:ascii="Calibri" w:hAnsi="Calibri" w:cs="Calibri"/>
+              </w:rPr>
+            </w:pPr>
+            <w:r>
+              <w:rPr>
+                <w:rFonts w:ascii="Calibri" w:hAnsi="Calibri" w:cs="Calibri"/>
+              </w:rPr>
+              <w:t>B4</w:t>
+            </w:r>
+          </w:p>
+        </w:tc>
+        <w:tc>
+          <w:tcPr>
+            <w:tcW w:w="1898" w:type="dxa"/>
+          </w:tcPr>
+          <w:p>
+            <w:pPr>
+              <w:cnfStyle w:val="000000000000" w:firstRow="0" w:lastRow="0" w:firstColumn="0" w:lastColumn="0" w:oddVBand="0" w:evenVBand="0" w:oddHBand="0" w:evenHBand="0" w:firstRowFirstColumn="0" w:firstRowLastColumn="0" w:lastRowFirstColumn="0" w:lastRowLastColumn="0"/>
+              <w:rPr>
+                <w:rFonts w:ascii="Calibri" w:hAnsi="Calibri" w:cs="Calibri"/>
+              </w:rPr>
+            </w:pPr>
+            <w:r>
+              <w:rPr>
+                <w:rFonts w:ascii="Calibri" w:hAnsi="Calibri" w:cs="Calibri"/>
+              </w:rPr>
+              <w:t xml:space="preserve">Take average blood pressure </w:t>
+            </w:r>
+          </w:p>
+        </w:tc>
+        <w:tc>
+          <w:tcPr>
+            <w:tcW w:w="1898" w:type="dxa"/>
+          </w:tcPr>
+          <w:p>
+            <w:pPr>
+              <w:cnfStyle w:val="000000000000" w:firstRow="0" w:lastRow="0" w:firstColumn="0" w:lastColumn="0" w:oddVBand="0" w:evenVBand="0" w:oddHBand="0" w:evenHBand="0" w:firstRowFirstColumn="0" w:firstRowLastColumn="0" w:lastRowFirstColumn="0" w:lastRowLastColumn="0"/>
+              <w:rPr>
+                <w:rFonts w:ascii="Calibri" w:hAnsi="Calibri" w:cs="Calibri"/>
+              </w:rPr>
+            </w:pPr>
+            <w:r>
+              <w:rPr>
+                <w:rFonts w:ascii="Calibri" w:hAnsi="Calibri" w:cs="Calibri"/>
+              </w:rPr>
+              <w:t>Have better results</w:t>
+            </w:r>
+          </w:p>
+        </w:tc>
+        <w:tc>
+          <w:tcPr>
+            <w:tcW w:w="1482" w:type="dxa"/>
+          </w:tcPr>
+          <w:p>
+            <w:pPr>
+              <w:cnfStyle w:val="000000000000" w:firstRow="0" w:lastRow="0" w:firstColumn="0" w:lastColumn="0" w:oddVBand="0" w:evenVBand="0" w:oddHBand="0" w:evenHBand="0" w:firstRowFirstColumn="0" w:firstRowLastColumn="0" w:lastRowFirstColumn="0" w:lastRowLastColumn="0"/>
+              <w:rPr>
+                <w:rFonts w:ascii="Calibri" w:hAnsi="Calibri" w:cs="Calibri"/>
+              </w:rPr>
+            </w:pPr>
+            <w:r>
+              <w:rPr>
+                <w:rFonts w:ascii="Calibri" w:hAnsi="Calibri" w:cs="Calibri"/>
+              </w:rPr>
+              <w:t>A</w:t>
+            </w:r>
+          </w:p>
+        </w:tc>
+        <w:tc>
+          <w:tcPr>
+            <w:tcW w:w="1401" w:type="dxa"/>
+          </w:tcPr>
+          <w:p>
+            <w:pPr>
+              <w:cnfStyle w:val="000000000000" w:firstRow="0" w:lastRow="0" w:firstColumn="0" w:lastColumn="0" w:oddVBand="0" w:evenVBand="0" w:oddHBand="0" w:evenHBand="0" w:firstRowFirstColumn="0" w:firstRowLastColumn="0" w:lastRowFirstColumn="0" w:lastRowLastColumn="0"/>
+              <w:rPr>
+                <w:rFonts w:ascii="Calibri" w:hAnsi="Calibri" w:cs="Calibri"/>
+              </w:rPr>
+            </w:pPr>
+          </w:p>
+        </w:tc>
+        <w:tc>
+          <w:tcPr>
+            <w:tcW w:w="1468" w:type="dxa"/>
+          </w:tcPr>
+          <w:p>
+            <w:pPr>
+              <w:cnfStyle w:val="000000000000" w:firstRow="0" w:lastRow="0" w:firstColumn="0" w:lastColumn="0" w:oddVBand="0" w:evenVBand="0" w:oddHBand="0" w:evenHBand="0" w:firstRowFirstColumn="0" w:firstRowLastColumn="0" w:lastRowFirstColumn="0" w:lastRowLastColumn="0"/>
+              <w:rPr>
+                <w:rFonts w:ascii="Calibri" w:hAnsi="Calibri" w:cs="Calibri"/>
+              </w:rPr>
+            </w:pPr>
+            <w:r>
+              <w:rPr>
+                <w:rFonts w:ascii="Calibri" w:hAnsi="Calibri" w:cs="Calibri"/>
+              </w:rPr>
+              <w:t>17/10/2018</w:t>
+            </w:r>
+          </w:p>
+        </w:tc>
+      </w:tr>
+      <w:tr>
+        <w:trPr>
+          <w:trHeight w:val="250"/>
+        </w:trPr>
+        <w:tc>
+          <w:tcPr>
+            <w:cnfStyle w:val="001000000000" w:firstRow="0" w:lastRow="0" w:firstColumn="1" w:lastColumn="0" w:oddVBand="0" w:evenVBand="0" w:oddHBand="0" w:evenHBand="0" w:firstRowFirstColumn="0" w:firstRowLastColumn="0" w:lastRowFirstColumn="0" w:lastRowLastColumn="0"/>
+            <w:tcW w:w="1021" w:type="dxa"/>
+          </w:tcPr>
+          <w:p>
+            <w:pPr>
+              <w:rPr>
+                <w:rFonts w:ascii="Calibri" w:hAnsi="Calibri" w:cs="Calibri"/>
+              </w:rPr>
+            </w:pPr>
+            <w:r>
+              <w:rPr>
+                <w:rFonts w:ascii="Calibri" w:hAnsi="Calibri" w:cs="Calibri"/>
+              </w:rPr>
+              <w:t>B5</w:t>
+            </w:r>
+          </w:p>
+        </w:tc>
+        <w:tc>
+          <w:tcPr>
+            <w:tcW w:w="1898" w:type="dxa"/>
+          </w:tcPr>
+          <w:p>
+            <w:pPr>
+              <w:cnfStyle w:val="000000000000" w:firstRow="0" w:lastRow="0" w:firstColumn="0" w:lastColumn="0" w:oddVBand="0" w:evenVBand="0" w:oddHBand="0" w:evenHBand="0" w:firstRowFirstColumn="0" w:firstRowLastColumn="0" w:lastRowFirstColumn="0" w:lastRowLastColumn="0"/>
+              <w:rPr>
+                <w:rFonts w:ascii="Calibri" w:hAnsi="Calibri" w:cs="Calibri"/>
+              </w:rPr>
+            </w:pPr>
+            <w:r>
+              <w:rPr>
+                <w:rFonts w:ascii="Calibri" w:hAnsi="Calibri" w:cs="Calibri"/>
+              </w:rPr>
+              <w:t>Filter out erroneous readings and data</w:t>
+            </w:r>
+          </w:p>
+        </w:tc>
+        <w:tc>
+          <w:tcPr>
+            <w:tcW w:w="1898" w:type="dxa"/>
+          </w:tcPr>
+          <w:p>
+            <w:pPr>
+              <w:cnfStyle w:val="000000000000" w:firstRow="0" w:lastRow="0" w:firstColumn="0" w:lastColumn="0" w:oddVBand="0" w:evenVBand="0" w:oddHBand="0" w:evenHBand="0" w:firstRowFirstColumn="0" w:firstRowLastColumn="0" w:lastRowFirstColumn="0" w:lastRowLastColumn="0"/>
+              <w:rPr>
+                <w:rFonts w:ascii="Calibri" w:hAnsi="Calibri" w:cs="Calibri"/>
+              </w:rPr>
+            </w:pPr>
+            <w:r>
+              <w:rPr>
+                <w:rFonts w:ascii="Calibri" w:hAnsi="Calibri" w:cs="Calibri"/>
+              </w:rPr>
+              <w:t>Have more accurate results</w:t>
+            </w:r>
+          </w:p>
+        </w:tc>
+        <w:tc>
+          <w:tcPr>
+            <w:tcW w:w="1482" w:type="dxa"/>
+          </w:tcPr>
+          <w:p>
+            <w:pPr>
+              <w:cnfStyle w:val="000000000000" w:firstRow="0" w:lastRow="0" w:firstColumn="0" w:lastColumn="0" w:oddVBand="0" w:evenVBand="0" w:oddHBand="0" w:evenHBand="0" w:firstRowFirstColumn="0" w:firstRowLastColumn="0" w:lastRowFirstColumn="0" w:lastRowLastColumn="0"/>
+              <w:rPr>
+                <w:rFonts w:ascii="Calibri" w:hAnsi="Calibri" w:cs="Calibri"/>
+              </w:rPr>
+            </w:pPr>
+            <w:r>
+              <w:rPr>
+                <w:rFonts w:ascii="Calibri" w:hAnsi="Calibri" w:cs="Calibri"/>
+              </w:rPr>
+              <w:t>S</w:t>
+            </w:r>
+          </w:p>
+        </w:tc>
+        <w:tc>
+          <w:tcPr>
+            <w:tcW w:w="1401" w:type="dxa"/>
+          </w:tcPr>
+          <w:p>
+            <w:pPr>
+              <w:cnfStyle w:val="000000000000" w:firstRow="0" w:lastRow="0" w:firstColumn="0" w:lastColumn="0" w:oddVBand="0" w:evenVBand="0" w:oddHBand="0" w:evenHBand="0" w:firstRowFirstColumn="0" w:firstRowLastColumn="0" w:lastRowFirstColumn="0" w:lastRowLastColumn="0"/>
+              <w:rPr>
+                <w:rFonts w:ascii="Calibri" w:hAnsi="Calibri" w:cs="Calibri"/>
+              </w:rPr>
+            </w:pPr>
+          </w:p>
+        </w:tc>
+        <w:tc>
+          <w:tcPr>
+            <w:tcW w:w="1468" w:type="dxa"/>
+          </w:tcPr>
+          <w:p>
+            <w:pPr>
+              <w:cnfStyle w:val="000000000000" w:firstRow="0" w:lastRow="0" w:firstColumn="0" w:lastColumn="0" w:oddVBand="0" w:evenVBand="0" w:oddHBand="0" w:evenHBand="0" w:firstRowFirstColumn="0" w:firstRowLastColumn="0" w:lastRowFirstColumn="0" w:lastRowLastColumn="0"/>
+              <w:rPr>
+                <w:rFonts w:ascii="Calibri" w:hAnsi="Calibri" w:cs="Calibri"/>
+              </w:rPr>
+            </w:pPr>
+            <w:r>
+              <w:rPr>
+                <w:rFonts w:ascii="Calibri" w:hAnsi="Calibri" w:cs="Calibri"/>
+              </w:rPr>
+              <w:t>17/10/2018</w:t>
+            </w:r>
+          </w:p>
+        </w:tc>
+      </w:tr>
+      <w:tr>
+        <w:trPr>
+          <w:trHeight w:val="250"/>
+        </w:trPr>
+        <w:tc>
+          <w:tcPr>
+            <w:cnfStyle w:val="001000000000" w:firstRow="0" w:lastRow="0" w:firstColumn="1" w:lastColumn="0" w:oddVBand="0" w:evenVBand="0" w:oddHBand="0" w:evenHBand="0" w:firstRowFirstColumn="0" w:firstRowLastColumn="0" w:lastRowFirstColumn="0" w:lastRowLastColumn="0"/>
+            <w:tcW w:w="1021" w:type="dxa"/>
+          </w:tcPr>
+          <w:p>
+            <w:pPr>
+              <w:rPr>
+                <w:rFonts w:ascii="Calibri" w:hAnsi="Calibri" w:cs="Calibri"/>
+              </w:rPr>
+            </w:pPr>
+            <w:r>
+              <w:rPr>
+                <w:rFonts w:ascii="Calibri" w:hAnsi="Calibri" w:cs="Calibri"/>
+              </w:rPr>
+              <w:t>B6</w:t>
+            </w:r>
+          </w:p>
+        </w:tc>
+        <w:tc>
+          <w:tcPr>
+            <w:tcW w:w="1898" w:type="dxa"/>
+          </w:tcPr>
+          <w:p>
+            <w:pPr>
+              <w:cnfStyle w:val="000000000000" w:firstRow="0" w:lastRow="0" w:firstColumn="0" w:lastColumn="0" w:oddVBand="0" w:evenVBand="0" w:oddHBand="0" w:evenHBand="0" w:firstRowFirstColumn="0" w:firstRowLastColumn="0" w:lastRowFirstColumn="0" w:lastRowLastColumn="0"/>
+              <w:rPr>
+                <w:rFonts w:ascii="Calibri" w:hAnsi="Calibri" w:cs="Calibri"/>
+              </w:rPr>
+            </w:pPr>
+            <w:r>
+              <w:rPr>
+                <w:rFonts w:ascii="Calibri" w:hAnsi="Calibri" w:cs="Calibri"/>
+              </w:rPr>
+              <w:t>Measure blood pressure in real time</w:t>
+            </w:r>
+          </w:p>
+        </w:tc>
+        <w:tc>
+          <w:tcPr>
+            <w:tcW w:w="1898" w:type="dxa"/>
+          </w:tcPr>
+          <w:p>
+            <w:pPr>
+              <w:cnfStyle w:val="000000000000" w:firstRow="0" w:lastRow="0" w:firstColumn="0" w:lastColumn="0" w:oddVBand="0" w:evenVBand="0" w:oddHBand="0" w:evenHBand="0" w:firstRowFirstColumn="0" w:firstRowLastColumn="0" w:lastRowFirstColumn="0" w:lastRowLastColumn="0"/>
+              <w:rPr>
+                <w:rFonts w:ascii="Calibri" w:hAnsi="Calibri" w:cs="Calibri"/>
+              </w:rPr>
+            </w:pPr>
+            <w:r>
+              <w:rPr>
+                <w:rFonts w:ascii="Calibri" w:hAnsi="Calibri" w:cs="Calibri"/>
+              </w:rPr>
+              <w:t xml:space="preserve">Read more relevant ratings </w:t>
+            </w:r>
+          </w:p>
+        </w:tc>
+        <w:tc>
+          <w:tcPr>
+            <w:tcW w:w="1482" w:type="dxa"/>
+          </w:tcPr>
+          <w:p>
+            <w:pPr>
+              <w:cnfStyle w:val="000000000000" w:firstRow="0" w:lastRow="0" w:firstColumn="0" w:lastColumn="0" w:oddVBand="0" w:evenVBand="0" w:oddHBand="0" w:evenHBand="0" w:firstRowFirstColumn="0" w:firstRowLastColumn="0" w:lastRowFirstColumn="0" w:lastRowLastColumn="0"/>
+              <w:rPr>
+                <w:rFonts w:ascii="Calibri" w:hAnsi="Calibri" w:cs="Calibri"/>
+              </w:rPr>
+            </w:pPr>
+            <w:r>
+              <w:rPr>
+                <w:rFonts w:ascii="Calibri" w:hAnsi="Calibri" w:cs="Calibri"/>
+              </w:rPr>
+              <w:t>S</w:t>
+            </w:r>
+          </w:p>
+        </w:tc>
+        <w:tc>
+          <w:tcPr>
+            <w:tcW w:w="1401" w:type="dxa"/>
+          </w:tcPr>
+          <w:p>
+            <w:pPr>
+              <w:cnfStyle w:val="000000000000" w:firstRow="0" w:lastRow="0" w:firstColumn="0" w:lastColumn="0" w:oddVBand="0" w:evenVBand="0" w:oddHBand="0" w:evenHBand="0" w:firstRowFirstColumn="0" w:firstRowLastColumn="0" w:lastRowFirstColumn="0" w:lastRowLastColumn="0"/>
+              <w:rPr>
+                <w:rFonts w:ascii="Calibri" w:hAnsi="Calibri" w:cs="Calibri"/>
+              </w:rPr>
+            </w:pPr>
+          </w:p>
+        </w:tc>
+        <w:tc>
+          <w:tcPr>
+            <w:tcW w:w="1468" w:type="dxa"/>
+          </w:tcPr>
+          <w:p>
+            <w:pPr>
+              <w:cnfStyle w:val="000000000000" w:firstRow="0" w:lastRow="0" w:firstColumn="0" w:lastColumn="0" w:oddVBand="0" w:evenVBand="0" w:oddHBand="0" w:evenHBand="0" w:firstRowFirstColumn="0" w:firstRowLastColumn="0" w:lastRowFirstColumn="0" w:lastRowLastColumn="0"/>
+              <w:rPr>
+                <w:rFonts w:ascii="Calibri" w:hAnsi="Calibri" w:cs="Calibri"/>
+              </w:rPr>
+            </w:pPr>
+            <w:r>
+              <w:rPr>
+                <w:rFonts w:ascii="Calibri" w:hAnsi="Calibri" w:cs="Calibri"/>
+              </w:rPr>
+              <w:t>17/10/2018</w:t>
+            </w:r>
           </w:p>
         </w:tc>
       </w:tr>
@@ -8925,6 +9978,7 @@
                 <w:szCs w:val="20"/>
                 <w:u w:val="single"/>
               </w:rPr>
+              <w:lastRenderedPageBreak/>
               <w:t>13</w:t>
             </w:r>
           </w:p>
@@ -9755,7 +10809,6 @@
                 <w:sz w:val="20"/>
                 <w:szCs w:val="20"/>
               </w:rPr>
-              <w:lastRenderedPageBreak/>
               <w:t>25</w:t>
             </w:r>
           </w:p>

</xml_diff>

<commit_message>
ECG and UI Design. Changes to requirements
</commit_message>
<xml_diff>
--- a/docs/requirementsAndAcceptance/ECG Requirements.docx
+++ b/docs/requirementsAndAcceptance/ECG Requirements.docx
@@ -1,6 +1,6 @@
 
 <file path=word/document.xml><?xml version="1.0" encoding="utf-8"?>
-<w:document xmlns:wpc="http://schemas.microsoft.com/office/word/2010/wordprocessingCanvas" xmlns:mo="http://schemas.microsoft.com/office/mac/office/2008/main" xmlns:mc="http://schemas.openxmlformats.org/markup-compatibility/2006" xmlns:mv="urn:schemas-microsoft-com:mac:vml" xmlns:o="urn:schemas-microsoft-com:office:office" xmlns:r="http://schemas.openxmlformats.org/officeDocument/2006/relationships" xmlns:m="http://schemas.openxmlformats.org/officeDocument/2006/math" xmlns:v="urn:schemas-microsoft-com:vml" xmlns:wp14="http://schemas.microsoft.com/office/word/2010/wordprocessingDrawing" xmlns:wp="http://schemas.openxmlformats.org/drawingml/2006/wordprocessingDrawing" xmlns:w10="urn:schemas-microsoft-com:office:word" xmlns:w="http://schemas.openxmlformats.org/wordprocessingml/2006/main" xmlns:w14="http://schemas.microsoft.com/office/word/2010/wordml" xmlns:w15="http://schemas.microsoft.com/office/word/2012/wordml" xmlns:wpg="http://schemas.microsoft.com/office/word/2010/wordprocessingGroup" xmlns:wpi="http://schemas.microsoft.com/office/word/2010/wordprocessingInk" xmlns:wne="http://schemas.microsoft.com/office/word/2006/wordml" xmlns:wps="http://schemas.microsoft.com/office/word/2010/wordprocessingShape" mc:Ignorable="w14 w15 wp14">
+<w:document xmlns:wpc="http://schemas.microsoft.com/office/word/2010/wordprocessingCanvas" xmlns:cx="http://schemas.microsoft.com/office/drawing/2014/chartex" xmlns:cx1="http://schemas.microsoft.com/office/drawing/2015/9/8/chartex" xmlns:cx2="http://schemas.microsoft.com/office/drawing/2015/10/21/chartex" xmlns:cx3="http://schemas.microsoft.com/office/drawing/2016/5/9/chartex" xmlns:cx4="http://schemas.microsoft.com/office/drawing/2016/5/10/chartex" xmlns:cx5="http://schemas.microsoft.com/office/drawing/2016/5/11/chartex" xmlns:cx6="http://schemas.microsoft.com/office/drawing/2016/5/12/chartex" xmlns:cx7="http://schemas.microsoft.com/office/drawing/2016/5/13/chartex" xmlns:cx8="http://schemas.microsoft.com/office/drawing/2016/5/14/chartex" xmlns:mc="http://schemas.openxmlformats.org/markup-compatibility/2006" xmlns:aink="http://schemas.microsoft.com/office/drawing/2016/ink" xmlns:am3d="http://schemas.microsoft.com/office/drawing/2017/model3d" xmlns:o="urn:schemas-microsoft-com:office:office" xmlns:r="http://schemas.openxmlformats.org/officeDocument/2006/relationships" xmlns:m="http://schemas.openxmlformats.org/officeDocument/2006/math" xmlns:v="urn:schemas-microsoft-com:vml" xmlns:wp14="http://schemas.microsoft.com/office/word/2010/wordprocessingDrawing" xmlns:wp="http://schemas.openxmlformats.org/drawingml/2006/wordprocessingDrawing" xmlns:w10="urn:schemas-microsoft-com:office:word" xmlns:w="http://schemas.openxmlformats.org/wordprocessingml/2006/main" xmlns:w14="http://schemas.microsoft.com/office/word/2010/wordml" xmlns:w15="http://schemas.microsoft.com/office/word/2012/wordml" xmlns:w16cid="http://schemas.microsoft.com/office/word/2016/wordml/cid" xmlns:w16se="http://schemas.microsoft.com/office/word/2015/wordml/symex" xmlns:wpg="http://schemas.microsoft.com/office/word/2010/wordprocessingGroup" xmlns:wpi="http://schemas.microsoft.com/office/word/2010/wordprocessingInk" xmlns:wne="http://schemas.microsoft.com/office/word/2006/wordml" xmlns:wps="http://schemas.microsoft.com/office/word/2010/wordprocessingShape" mc:Ignorable="w14 w15 w16se w16cid wp14">
   <w:background w:color="FFFFFF"/>
   <w:body>
     <w:p>
@@ -121,6 +121,13 @@
           <w:rFonts w:ascii="Calibri" w:hAnsi="Calibri" w:cs="Calibri"/>
           <w:b/>
         </w:rPr>
+        <w:t>L</w:t>
+      </w:r>
+      <w:r>
+        <w:rPr>
+          <w:rFonts w:ascii="Calibri" w:hAnsi="Calibri" w:cs="Calibri"/>
+          <w:b/>
+        </w:rPr>
         <w:t xml:space="preserve">, </w:t>
       </w:r>
       <w:r>
@@ -178,30 +185,14 @@
           <w:rFonts w:ascii="Calibri" w:hAnsi="Calibri" w:cs="Calibri"/>
           <w:noProof/>
         </w:rPr>
-        <w:t xml:space="preserve">S = Highest Priority, </w:t>
-      </w:r>
-      <w:r>
-        <w:rPr>
-          <w:rFonts w:ascii="Calibri" w:hAnsi="Calibri" w:cs="Calibri"/>
-          <w:b/>
-          <w:noProof/>
-        </w:rPr>
-        <w:t xml:space="preserve">A = lower, </w:t>
+        <w:t xml:space="preserve">S = </w:t>
       </w:r>
       <w:r>
         <w:rPr>
           <w:rFonts w:ascii="Calibri" w:hAnsi="Calibri" w:cs="Calibri"/>
           <w:noProof/>
         </w:rPr>
-        <w:t xml:space="preserve">B = lower, </w:t>
-      </w:r>
-      <w:r>
-        <w:rPr>
-          <w:rFonts w:ascii="Calibri" w:hAnsi="Calibri" w:cs="Calibri"/>
-          <w:b/>
-          <w:noProof/>
-        </w:rPr>
-        <w:t>C= lower</w:t>
+        <w:t>Show Stopper</w:t>
       </w:r>
       <w:r>
         <w:rPr>
@@ -216,15 +207,100 @@
           <w:b/>
           <w:noProof/>
         </w:rPr>
-        <w:t>D = lower</w:t>
+        <w:t>C</w:t>
+      </w:r>
+      <w:r>
+        <w:rPr>
+          <w:rFonts w:ascii="Calibri" w:hAnsi="Calibri" w:cs="Calibri"/>
+          <w:b/>
+          <w:noProof/>
+        </w:rPr>
+        <w:t xml:space="preserve"> = </w:t>
+      </w:r>
+      <w:r>
+        <w:rPr>
+          <w:rFonts w:ascii="Calibri" w:hAnsi="Calibri" w:cs="Calibri"/>
+          <w:b/>
+          <w:noProof/>
+        </w:rPr>
+        <w:t>Critical</w:t>
+      </w:r>
+      <w:r>
+        <w:rPr>
+          <w:rFonts w:ascii="Calibri" w:hAnsi="Calibri" w:cs="Calibri"/>
+          <w:b/>
+          <w:noProof/>
+        </w:rPr>
+        <w:t xml:space="preserve">, </w:t>
       </w:r>
       <w:r>
         <w:rPr>
           <w:rFonts w:ascii="Calibri" w:hAnsi="Calibri" w:cs="Calibri"/>
           <w:noProof/>
         </w:rPr>
-        <w:t>, E = lowest</w:t>
+        <w:t>M</w:t>
       </w:r>
+      <w:r>
+        <w:rPr>
+          <w:rFonts w:ascii="Calibri" w:hAnsi="Calibri" w:cs="Calibri"/>
+          <w:noProof/>
+        </w:rPr>
+        <w:t xml:space="preserve"> = </w:t>
+      </w:r>
+      <w:r>
+        <w:rPr>
+          <w:rFonts w:ascii="Calibri" w:hAnsi="Calibri" w:cs="Calibri"/>
+          <w:noProof/>
+        </w:rPr>
+        <w:t>Major</w:t>
+      </w:r>
+      <w:r>
+        <w:rPr>
+          <w:rFonts w:ascii="Calibri" w:hAnsi="Calibri" w:cs="Calibri"/>
+          <w:noProof/>
+        </w:rPr>
+        <w:t xml:space="preserve">, </w:t>
+      </w:r>
+      <w:r>
+        <w:rPr>
+          <w:rFonts w:ascii="Calibri" w:hAnsi="Calibri" w:cs="Calibri"/>
+          <w:b/>
+          <w:noProof/>
+        </w:rPr>
+        <w:t>N</w:t>
+      </w:r>
+      <w:r>
+        <w:rPr>
+          <w:rFonts w:ascii="Calibri" w:hAnsi="Calibri" w:cs="Calibri"/>
+          <w:b/>
+          <w:noProof/>
+        </w:rPr>
+        <w:t xml:space="preserve">= </w:t>
+      </w:r>
+      <w:r>
+        <w:rPr>
+          <w:rFonts w:ascii="Calibri" w:hAnsi="Calibri" w:cs="Calibri"/>
+          <w:b/>
+          <w:noProof/>
+        </w:rPr>
+        <w:t>Normal</w:t>
+      </w:r>
+      <w:r>
+        <w:rPr>
+          <w:rFonts w:ascii="Calibri" w:hAnsi="Calibri" w:cs="Calibri"/>
+          <w:noProof/>
+        </w:rPr>
+        <w:t xml:space="preserve">, </w:t>
+      </w:r>
+      <w:r>
+        <w:rPr>
+          <w:rFonts w:ascii="Calibri" w:hAnsi="Calibri" w:cs="Calibri"/>
+          <w:noProof/>
+        </w:rPr>
+        <w:t>T = Trivial</w:t>
+      </w:r>
+      <w:bookmarkStart w:id="0" w:name="_GoBack"/>
+      <w:bookmarkEnd w:id="0"/>
     </w:p>
     <w:tbl>
       <w:tblPr>
@@ -1063,11 +1139,19 @@
                 <w:rFonts w:ascii="Calibri" w:hAnsi="Calibri" w:cs="Calibri"/>
               </w:rPr>
             </w:pPr>
-            <w:r>
-              <w:rPr>
-                <w:rFonts w:ascii="Calibri" w:hAnsi="Calibri" w:cs="Calibri"/>
-              </w:rPr>
-              <w:t>So the board can actually be used and boot up</w:t>
+            <w:proofErr w:type="gramStart"/>
+            <w:r>
+              <w:rPr>
+                <w:rFonts w:ascii="Calibri" w:hAnsi="Calibri" w:cs="Calibri"/>
+              </w:rPr>
+              <w:t>So</w:t>
+            </w:r>
+            <w:proofErr w:type="gramEnd"/>
+            <w:r>
+              <w:rPr>
+                <w:rFonts w:ascii="Calibri" w:hAnsi="Calibri" w:cs="Calibri"/>
+              </w:rPr>
+              <w:t xml:space="preserve"> the board can actually be used and boot up</w:t>
             </w:r>
           </w:p>
         </w:tc>
@@ -1604,7 +1688,21 @@
               <w:rPr>
                 <w:rFonts w:ascii="Calibri" w:hAnsi="Calibri" w:cs="Calibri"/>
               </w:rPr>
-              <w:t>Ease Of Use</w:t>
+              <w:t xml:space="preserve">Ease </w:t>
+            </w:r>
+            <w:proofErr w:type="gramStart"/>
+            <w:r>
+              <w:rPr>
+                <w:rFonts w:ascii="Calibri" w:hAnsi="Calibri" w:cs="Calibri"/>
+              </w:rPr>
+              <w:t>Of</w:t>
+            </w:r>
+            <w:proofErr w:type="gramEnd"/>
+            <w:r>
+              <w:rPr>
+                <w:rFonts w:ascii="Calibri" w:hAnsi="Calibri" w:cs="Calibri"/>
+              </w:rPr>
+              <w:t xml:space="preserve"> Use</w:t>
             </w:r>
           </w:p>
         </w:tc>
@@ -1628,19 +1726,7 @@
               <w:rPr>
                 <w:rFonts w:ascii="Calibri" w:hAnsi="Calibri" w:cs="Calibri"/>
               </w:rPr>
-              <w:t>E</w:t>
-            </w:r>
-            <w:r>
-              <w:rPr>
-                <w:rFonts w:ascii="Calibri" w:hAnsi="Calibri" w:cs="Calibri"/>
-              </w:rPr>
-              <w:t>U</w:t>
-            </w:r>
-            <w:r>
-              <w:rPr>
-                <w:rFonts w:ascii="Calibri" w:hAnsi="Calibri" w:cs="Calibri"/>
-              </w:rPr>
-              <w:t>1</w:t>
+              <w:t>E1</w:t>
             </w:r>
           </w:p>
         </w:tc>
@@ -1753,19 +1839,7 @@
               <w:rPr>
                 <w:rFonts w:ascii="Calibri" w:hAnsi="Calibri" w:cs="Calibri"/>
               </w:rPr>
-              <w:t>E</w:t>
-            </w:r>
-            <w:r>
-              <w:rPr>
-                <w:rFonts w:ascii="Calibri" w:hAnsi="Calibri" w:cs="Calibri"/>
-              </w:rPr>
-              <w:t>U</w:t>
-            </w:r>
-            <w:r>
-              <w:rPr>
-                <w:rFonts w:ascii="Calibri" w:hAnsi="Calibri" w:cs="Calibri"/>
-              </w:rPr>
-              <w:t>2</w:t>
+              <w:t>E2</w:t>
             </w:r>
           </w:p>
         </w:tc>
@@ -1879,19 +1953,7 @@
                 <w:rFonts w:ascii="Calibri" w:hAnsi="Calibri" w:cs="Calibri"/>
               </w:rPr>
               <w:lastRenderedPageBreak/>
-              <w:t>E</w:t>
-            </w:r>
-            <w:r>
-              <w:rPr>
-                <w:rFonts w:ascii="Calibri" w:hAnsi="Calibri" w:cs="Calibri"/>
-              </w:rPr>
-              <w:t>U</w:t>
-            </w:r>
-            <w:r>
-              <w:rPr>
-                <w:rFonts w:ascii="Calibri" w:hAnsi="Calibri" w:cs="Calibri"/>
-              </w:rPr>
-              <w:t>3</w:t>
+              <w:t>E3</w:t>
             </w:r>
           </w:p>
         </w:tc>
@@ -1948,7 +2010,7 @@
               <w:rPr>
                 <w:rFonts w:ascii="Calibri" w:hAnsi="Calibri" w:cs="Calibri"/>
               </w:rPr>
-              <w:t>1</w:t>
+              <w:t>S</w:t>
             </w:r>
           </w:p>
         </w:tc>
@@ -2004,19 +2066,7 @@
               <w:rPr>
                 <w:rFonts w:ascii="Calibri" w:hAnsi="Calibri" w:cs="Calibri"/>
               </w:rPr>
-              <w:t>E</w:t>
-            </w:r>
-            <w:r>
-              <w:rPr>
-                <w:rFonts w:ascii="Calibri" w:hAnsi="Calibri" w:cs="Calibri"/>
-              </w:rPr>
-              <w:t>U</w:t>
-            </w:r>
-            <w:r>
-              <w:rPr>
-                <w:rFonts w:ascii="Calibri" w:hAnsi="Calibri" w:cs="Calibri"/>
-              </w:rPr>
-              <w:t>4</w:t>
+              <w:t>E4</w:t>
             </w:r>
           </w:p>
         </w:tc>
@@ -2135,19 +2185,7 @@
               <w:rPr>
                 <w:rFonts w:ascii="Calibri" w:hAnsi="Calibri" w:cs="Calibri"/>
               </w:rPr>
-              <w:t>E</w:t>
-            </w:r>
-            <w:r>
-              <w:rPr>
-                <w:rFonts w:ascii="Calibri" w:hAnsi="Calibri" w:cs="Calibri"/>
-              </w:rPr>
-              <w:t>U</w:t>
-            </w:r>
-            <w:r>
-              <w:rPr>
-                <w:rFonts w:ascii="Calibri" w:hAnsi="Calibri" w:cs="Calibri"/>
-              </w:rPr>
-              <w:t>5</w:t>
+              <w:t>E5</w:t>
             </w:r>
           </w:p>
         </w:tc>
@@ -2260,19 +2298,7 @@
               <w:rPr>
                 <w:rFonts w:ascii="Calibri" w:hAnsi="Calibri" w:cs="Calibri"/>
               </w:rPr>
-              <w:t>E</w:t>
-            </w:r>
-            <w:r>
-              <w:rPr>
-                <w:rFonts w:ascii="Calibri" w:hAnsi="Calibri" w:cs="Calibri"/>
-              </w:rPr>
-              <w:t>U</w:t>
-            </w:r>
-            <w:r>
-              <w:rPr>
-                <w:rFonts w:ascii="Calibri" w:hAnsi="Calibri" w:cs="Calibri"/>
-              </w:rPr>
-              <w:t>6</w:t>
+              <w:t>E6</w:t>
             </w:r>
           </w:p>
         </w:tc>
@@ -2385,19 +2411,7 @@
               <w:rPr>
                 <w:rFonts w:ascii="Calibri" w:hAnsi="Calibri" w:cs="Calibri"/>
               </w:rPr>
-              <w:t>E</w:t>
-            </w:r>
-            <w:r>
-              <w:rPr>
-                <w:rFonts w:ascii="Calibri" w:hAnsi="Calibri" w:cs="Calibri"/>
-              </w:rPr>
-              <w:t>U</w:t>
-            </w:r>
-            <w:r>
-              <w:rPr>
-                <w:rFonts w:ascii="Calibri" w:hAnsi="Calibri" w:cs="Calibri"/>
-              </w:rPr>
-              <w:t>7</w:t>
+              <w:t>E7</w:t>
             </w:r>
           </w:p>
         </w:tc>
@@ -2510,19 +2524,7 @@
               <w:rPr>
                 <w:rFonts w:ascii="Calibri" w:hAnsi="Calibri" w:cs="Calibri"/>
               </w:rPr>
-              <w:t>E</w:t>
-            </w:r>
-            <w:r>
-              <w:rPr>
-                <w:rFonts w:ascii="Calibri" w:hAnsi="Calibri" w:cs="Calibri"/>
-              </w:rPr>
-              <w:t>U</w:t>
-            </w:r>
-            <w:r>
-              <w:rPr>
-                <w:rFonts w:ascii="Calibri" w:hAnsi="Calibri" w:cs="Calibri"/>
-              </w:rPr>
-              <w:t>8</w:t>
+              <w:t>E8</w:t>
             </w:r>
           </w:p>
         </w:tc>
@@ -2635,58 +2637,34 @@
               <w:rPr>
                 <w:rFonts w:ascii="Calibri" w:hAnsi="Calibri" w:cs="Calibri"/>
               </w:rPr>
-              <w:t>E</w:t>
-            </w:r>
-            <w:r>
-              <w:rPr>
-                <w:rFonts w:ascii="Calibri" w:hAnsi="Calibri" w:cs="Calibri"/>
-              </w:rPr>
-              <w:t>U</w:t>
-            </w:r>
-            <w:r>
-              <w:rPr>
-                <w:rFonts w:ascii="Calibri" w:hAnsi="Calibri" w:cs="Calibri"/>
-              </w:rPr>
-              <w:t>9</w:t>
-            </w:r>
-          </w:p>
-        </w:tc>
-        <w:tc>
-          <w:tcPr>
-            <w:tcW w:w="1898" w:type="dxa"/>
-          </w:tcPr>
-          <w:p>
-            <w:pPr>
-              <w:cnfStyle w:val="000000000000" w:firstRow="0" w:lastRow="0" w:firstColumn="0" w:lastColumn="0" w:oddVBand="0" w:evenVBand="0" w:oddHBand="0" w:evenHBand="0" w:firstRowFirstColumn="0" w:firstRowLastColumn="0" w:lastRowFirstColumn="0" w:lastRowLastColumn="0"/>
-              <w:rPr>
-                <w:rFonts w:ascii="Calibri" w:hAnsi="Calibri" w:cs="Calibri"/>
-              </w:rPr>
-            </w:pPr>
-            <w:r>
-              <w:rPr>
-                <w:rFonts w:ascii="Calibri" w:hAnsi="Calibri" w:cs="Calibri"/>
-              </w:rPr>
-              <w:t>Be able to charge device when its ON</w:t>
-            </w:r>
-          </w:p>
-        </w:tc>
-        <w:tc>
-          <w:tcPr>
-            <w:tcW w:w="1898" w:type="dxa"/>
-          </w:tcPr>
-          <w:p>
-            <w:pPr>
-              <w:cnfStyle w:val="000000000000" w:firstRow="0" w:lastRow="0" w:firstColumn="0" w:lastColumn="0" w:oddVBand="0" w:evenVBand="0" w:oddHBand="0" w:evenHBand="0" w:firstRowFirstColumn="0" w:firstRowLastColumn="0" w:lastRowFirstColumn="0" w:lastRowLastColumn="0"/>
-              <w:rPr>
-                <w:rFonts w:ascii="Calibri" w:hAnsi="Calibri" w:cs="Calibri"/>
-              </w:rPr>
-            </w:pPr>
-            <w:r>
-              <w:rPr>
-                <w:rFonts w:ascii="Calibri" w:hAnsi="Calibri" w:cs="Calibri"/>
-              </w:rPr>
-              <w:t>Not depend on the limited charge capacity of the device</w:t>
-            </w:r>
+              <w:t>E9</w:t>
+            </w:r>
+          </w:p>
+        </w:tc>
+        <w:tc>
+          <w:tcPr>
+            <w:tcW w:w="1898" w:type="dxa"/>
+          </w:tcPr>
+          <w:p>
+            <w:pPr>
+              <w:cnfStyle w:val="000000000000" w:firstRow="0" w:lastRow="0" w:firstColumn="0" w:lastColumn="0" w:oddVBand="0" w:evenVBand="0" w:oddHBand="0" w:evenHBand="0" w:firstRowFirstColumn="0" w:firstRowLastColumn="0" w:lastRowFirstColumn="0" w:lastRowLastColumn="0"/>
+              <w:rPr>
+                <w:rFonts w:ascii="Calibri" w:hAnsi="Calibri" w:cs="Calibri"/>
+              </w:rPr>
+            </w:pPr>
+          </w:p>
+        </w:tc>
+        <w:tc>
+          <w:tcPr>
+            <w:tcW w:w="1898" w:type="dxa"/>
+          </w:tcPr>
+          <w:p>
+            <w:pPr>
+              <w:cnfStyle w:val="000000000000" w:firstRow="0" w:lastRow="0" w:firstColumn="0" w:lastColumn="0" w:oddVBand="0" w:evenVBand="0" w:oddHBand="0" w:evenHBand="0" w:firstRowFirstColumn="0" w:firstRowLastColumn="0" w:lastRowFirstColumn="0" w:lastRowLastColumn="0"/>
+              <w:rPr>
+                <w:rFonts w:ascii="Calibri" w:hAnsi="Calibri" w:cs="Calibri"/>
+              </w:rPr>
+            </w:pPr>
           </w:p>
         </w:tc>
         <w:tc>
@@ -2747,24 +2725,6 @@
                 <w:rFonts w:ascii="Calibri" w:hAnsi="Calibri" w:cs="Calibri"/>
               </w:rPr>
             </w:pPr>
-            <w:r>
-              <w:rPr>
-                <w:rFonts w:ascii="Calibri" w:hAnsi="Calibri" w:cs="Calibri"/>
-              </w:rPr>
-              <w:t>E</w:t>
-            </w:r>
-            <w:r>
-              <w:rPr>
-                <w:rFonts w:ascii="Calibri" w:hAnsi="Calibri" w:cs="Calibri"/>
-              </w:rPr>
-              <w:t>U</w:t>
-            </w:r>
-            <w:r>
-              <w:rPr>
-                <w:rFonts w:ascii="Calibri" w:hAnsi="Calibri" w:cs="Calibri"/>
-              </w:rPr>
-              <w:t>10</w:t>
-            </w:r>
           </w:p>
         </w:tc>
         <w:tc>
@@ -2781,12 +2741,6 @@
                 <w:rFonts w:ascii="Calibri" w:hAnsi="Calibri" w:cs="Calibri"/>
               </w:rPr>
             </w:pPr>
-            <w:r>
-              <w:rPr>
-                <w:rFonts w:ascii="Calibri" w:hAnsi="Calibri" w:cs="Calibri"/>
-              </w:rPr>
-              <w:t>Be able to charge device when its OFF</w:t>
-            </w:r>
           </w:p>
         </w:tc>
         <w:tc>
@@ -2803,12 +2757,6 @@
                 <w:rFonts w:ascii="Calibri" w:hAnsi="Calibri" w:cs="Calibri"/>
               </w:rPr>
             </w:pPr>
-            <w:r>
-              <w:rPr>
-                <w:rFonts w:ascii="Calibri" w:hAnsi="Calibri" w:cs="Calibri"/>
-              </w:rPr>
-              <w:t>Make sure its ready to use when I need it</w:t>
-            </w:r>
           </w:p>
         </w:tc>
         <w:tc>
@@ -3500,7 +3448,6 @@
               <w:rPr>
                 <w:rFonts w:ascii="Calibri" w:hAnsi="Calibri" w:cs="Calibri"/>
               </w:rPr>
-              <w:lastRenderedPageBreak/>
               <w:t>I6</w:t>
             </w:r>
           </w:p>
@@ -5657,7 +5604,6 @@
               <w:rPr>
                 <w:rFonts w:ascii="Calibri" w:hAnsi="Calibri" w:cs="Calibri"/>
               </w:rPr>
-              <w:lastRenderedPageBreak/>
               <w:t>DB4</w:t>
             </w:r>
           </w:p>
@@ -5926,6 +5872,7 @@
               <w:rPr>
                 <w:rFonts w:ascii="Calibri" w:hAnsi="Calibri" w:cs="Calibri"/>
               </w:rPr>
+              <w:lastRenderedPageBreak/>
               <w:t>Human Interface</w:t>
             </w:r>
           </w:p>
@@ -6534,16 +6481,8 @@
               <w:rPr>
                 <w:rFonts w:ascii="Calibri" w:hAnsi="Calibri" w:cs="Calibri"/>
               </w:rPr>
-              <w:t xml:space="preserve">View feedback on the </w:t>
-            </w:r>
-            <w:bookmarkStart w:id="0" w:name="_GoBack"/>
-            <w:r>
-              <w:rPr>
-                <w:rFonts w:ascii="Calibri" w:hAnsi="Calibri" w:cs="Calibri"/>
-              </w:rPr>
-              <w:t>screen</w:t>
-            </w:r>
-            <w:bookmarkEnd w:id="0"/>
+              <w:t>View feedback on the screen</w:t>
+            </w:r>
           </w:p>
         </w:tc>
         <w:tc>
@@ -7018,7 +6957,7 @@
       </w:tr>
       <w:tr>
         <w:trPr>
-          <w:trHeight w:val="627"/>
+          <w:trHeight w:val="250"/>
         </w:trPr>
         <w:tc>
           <w:tcPr>
@@ -7054,19 +6993,7 @@
               <w:rPr>
                 <w:rFonts w:ascii="Calibri" w:hAnsi="Calibri" w:cs="Calibri"/>
               </w:rPr>
-              <w:t>Display heart</w:t>
-            </w:r>
-            <w:r>
-              <w:rPr>
-                <w:rFonts w:ascii="Calibri" w:hAnsi="Calibri" w:cs="Calibri"/>
-              </w:rPr>
-              <w:t xml:space="preserve"> </w:t>
-            </w:r>
-            <w:r>
-              <w:rPr>
-                <w:rFonts w:ascii="Calibri" w:hAnsi="Calibri" w:cs="Calibri"/>
-              </w:rPr>
-              <w:t>rate</w:t>
+              <w:t>Display heartrate</w:t>
             </w:r>
           </w:p>
         </w:tc>
@@ -7292,32 +7219,16 @@
               <w:rPr>
                 <w:rFonts w:ascii="Calibri" w:hAnsi="Calibri" w:cs="Calibri"/>
               </w:rPr>
-              <w:t>Display heart</w:t>
-            </w:r>
-            <w:r>
-              <w:rPr>
-                <w:rFonts w:ascii="Calibri" w:hAnsi="Calibri" w:cs="Calibri"/>
-              </w:rPr>
-              <w:t xml:space="preserve"> </w:t>
-            </w:r>
-            <w:r>
-              <w:rPr>
-                <w:rFonts w:ascii="Calibri" w:hAnsi="Calibri" w:cs="Calibri"/>
-              </w:rPr>
-              <w:t>rate in real</w:t>
-            </w:r>
-            <w:r>
-              <w:rPr>
-                <w:rFonts w:ascii="Calibri" w:hAnsi="Calibri" w:cs="Calibri"/>
-              </w:rPr>
-              <w:t xml:space="preserve"> </w:t>
-            </w:r>
-            <w:r>
-              <w:rPr>
-                <w:rFonts w:ascii="Calibri" w:hAnsi="Calibri" w:cs="Calibri"/>
-              </w:rPr>
-              <w:t>time</w:t>
-            </w:r>
+              <w:t xml:space="preserve">Display heartrate in </w:t>
+            </w:r>
+            <w:proofErr w:type="spellStart"/>
+            <w:r>
+              <w:rPr>
+                <w:rFonts w:ascii="Calibri" w:hAnsi="Calibri" w:cs="Calibri"/>
+              </w:rPr>
+              <w:t>realtime</w:t>
+            </w:r>
+            <w:proofErr w:type="spellEnd"/>
           </w:p>
         </w:tc>
         <w:tc>
@@ -7779,7 +7690,19 @@
               <w:rPr>
                 <w:rFonts w:ascii="Calibri" w:hAnsi="Calibri" w:cs="Calibri"/>
               </w:rPr>
-              <w:t>E1</w:t>
+              <w:t>E</w:t>
+            </w:r>
+            <w:r>
+              <w:rPr>
+                <w:rFonts w:ascii="Calibri" w:hAnsi="Calibri" w:cs="Calibri"/>
+              </w:rPr>
+              <w:t>L</w:t>
+            </w:r>
+            <w:r>
+              <w:rPr>
+                <w:rFonts w:ascii="Calibri" w:hAnsi="Calibri" w:cs="Calibri"/>
+              </w:rPr>
+              <w:t>1</w:t>
             </w:r>
           </w:p>
         </w:tc>
@@ -7817,19 +7740,7 @@
               <w:rPr>
                 <w:rFonts w:ascii="Calibri" w:hAnsi="Calibri" w:cs="Calibri"/>
               </w:rPr>
-              <w:t>Measure a user’s heart</w:t>
-            </w:r>
-            <w:r>
-              <w:rPr>
-                <w:rFonts w:ascii="Calibri" w:hAnsi="Calibri" w:cs="Calibri"/>
-              </w:rPr>
-              <w:t xml:space="preserve"> </w:t>
-            </w:r>
-            <w:r>
-              <w:rPr>
-                <w:rFonts w:ascii="Calibri" w:hAnsi="Calibri" w:cs="Calibri"/>
-              </w:rPr>
-              <w:t>rate</w:t>
+              <w:t>Measure a user’s heartrate</w:t>
             </w:r>
           </w:p>
         </w:tc>
@@ -7904,8 +7815,19 @@
               <w:rPr>
                 <w:rFonts w:ascii="Calibri" w:hAnsi="Calibri" w:cs="Calibri"/>
               </w:rPr>
-              <w:lastRenderedPageBreak/>
-              <w:t>E2</w:t>
+              <w:t>E</w:t>
+            </w:r>
+            <w:r>
+              <w:rPr>
+                <w:rFonts w:ascii="Calibri" w:hAnsi="Calibri" w:cs="Calibri"/>
+              </w:rPr>
+              <w:t>L</w:t>
+            </w:r>
+            <w:r>
+              <w:rPr>
+                <w:rFonts w:ascii="Calibri" w:hAnsi="Calibri" w:cs="Calibri"/>
+              </w:rPr>
+              <w:t>2</w:t>
             </w:r>
           </w:p>
         </w:tc>
@@ -8018,7 +7940,19 @@
               <w:rPr>
                 <w:rFonts w:ascii="Calibri" w:hAnsi="Calibri" w:cs="Calibri"/>
               </w:rPr>
-              <w:t>E3</w:t>
+              <w:t>E</w:t>
+            </w:r>
+            <w:r>
+              <w:rPr>
+                <w:rFonts w:ascii="Calibri" w:hAnsi="Calibri" w:cs="Calibri"/>
+              </w:rPr>
+              <w:t>L</w:t>
+            </w:r>
+            <w:r>
+              <w:rPr>
+                <w:rFonts w:ascii="Calibri" w:hAnsi="Calibri" w:cs="Calibri"/>
+              </w:rPr>
+              <w:t>3</w:t>
             </w:r>
           </w:p>
         </w:tc>
@@ -8131,7 +8065,19 @@
               <w:rPr>
                 <w:rFonts w:ascii="Calibri" w:hAnsi="Calibri" w:cs="Calibri"/>
               </w:rPr>
-              <w:t>E4</w:t>
+              <w:t>E</w:t>
+            </w:r>
+            <w:r>
+              <w:rPr>
+                <w:rFonts w:ascii="Calibri" w:hAnsi="Calibri" w:cs="Calibri"/>
+              </w:rPr>
+              <w:t>L</w:t>
+            </w:r>
+            <w:r>
+              <w:rPr>
+                <w:rFonts w:ascii="Calibri" w:hAnsi="Calibri" w:cs="Calibri"/>
+              </w:rPr>
+              <w:t>4</w:t>
             </w:r>
           </w:p>
         </w:tc>
@@ -8169,7 +8115,14 @@
               <w:rPr>
                 <w:rFonts w:ascii="Calibri" w:hAnsi="Calibri" w:cs="Calibri"/>
               </w:rPr>
-              <w:t>Readings can be more precise based on the type of user</w:t>
+              <w:t xml:space="preserve">Readings can be more precise </w:t>
+            </w:r>
+            <w:r>
+              <w:rPr>
+                <w:rFonts w:ascii="Calibri" w:hAnsi="Calibri" w:cs="Calibri"/>
+              </w:rPr>
+              <w:lastRenderedPageBreak/>
+              <w:t>based on the type of user</w:t>
             </w:r>
           </w:p>
         </w:tc>
@@ -8188,6 +8141,7 @@
               <w:rPr>
                 <w:rFonts w:ascii="Calibri" w:hAnsi="Calibri" w:cs="Calibri"/>
               </w:rPr>
+              <w:lastRenderedPageBreak/>
               <w:t>B</w:t>
             </w:r>
           </w:p>
@@ -8244,7 +8198,19 @@
               <w:rPr>
                 <w:rFonts w:ascii="Calibri" w:hAnsi="Calibri" w:cs="Calibri"/>
               </w:rPr>
-              <w:t>E5</w:t>
+              <w:t>E</w:t>
+            </w:r>
+            <w:r>
+              <w:rPr>
+                <w:rFonts w:ascii="Calibri" w:hAnsi="Calibri" w:cs="Calibri"/>
+              </w:rPr>
+              <w:t>L</w:t>
+            </w:r>
+            <w:r>
+              <w:rPr>
+                <w:rFonts w:ascii="Calibri" w:hAnsi="Calibri" w:cs="Calibri"/>
+              </w:rPr>
+              <w:t>5</w:t>
             </w:r>
           </w:p>
         </w:tc>
@@ -8360,7 +8326,19 @@
               <w:rPr>
                 <w:rFonts w:ascii="Calibri" w:hAnsi="Calibri" w:cs="Calibri"/>
               </w:rPr>
-              <w:t>E6</w:t>
+              <w:t>E</w:t>
+            </w:r>
+            <w:r>
+              <w:rPr>
+                <w:rFonts w:ascii="Calibri" w:hAnsi="Calibri" w:cs="Calibri"/>
+              </w:rPr>
+              <w:t>L</w:t>
+            </w:r>
+            <w:r>
+              <w:rPr>
+                <w:rFonts w:ascii="Calibri" w:hAnsi="Calibri" w:cs="Calibri"/>
+              </w:rPr>
+              <w:t>6</w:t>
             </w:r>
           </w:p>
         </w:tc>
@@ -8388,19 +8366,7 @@
               <w:rPr>
                 <w:rFonts w:ascii="Calibri" w:hAnsi="Calibri" w:cs="Calibri"/>
               </w:rPr>
-              <w:t xml:space="preserve"> heart</w:t>
-            </w:r>
-            <w:r>
-              <w:rPr>
-                <w:rFonts w:ascii="Calibri" w:hAnsi="Calibri" w:cs="Calibri"/>
-              </w:rPr>
-              <w:t xml:space="preserve"> </w:t>
-            </w:r>
-            <w:r>
-              <w:rPr>
-                <w:rFonts w:ascii="Calibri" w:hAnsi="Calibri" w:cs="Calibri"/>
-              </w:rPr>
-              <w:t>rate in real time</w:t>
+              <w:t xml:space="preserve"> heartrate in real time</w:t>
             </w:r>
           </w:p>
         </w:tc>
@@ -9424,7 +9390,15 @@
               <w:pStyle w:val="TableStyle2"/>
             </w:pPr>
             <w:r>
-              <w:t>Ready to use within x amount of minutes</w:t>
+              <w:t xml:space="preserve">Ready to use within x </w:t>
+            </w:r>
+            <w:proofErr w:type="gramStart"/>
+            <w:r>
+              <w:t>amount</w:t>
+            </w:r>
+            <w:proofErr w:type="gramEnd"/>
+            <w:r>
+              <w:t xml:space="preserve"> of minutes</w:t>
             </w:r>
           </w:p>
         </w:tc>
@@ -9806,7 +9780,6 @@
                 <w:sz w:val="20"/>
                 <w:szCs w:val="20"/>
               </w:rPr>
-              <w:lastRenderedPageBreak/>
               <w:t>8</w:t>
             </w:r>
           </w:p>
@@ -10151,6 +10124,7 @@
                 <w:szCs w:val="20"/>
                 <w:u w:val="single"/>
               </w:rPr>
+              <w:lastRenderedPageBreak/>
               <w:t>13</w:t>
             </w:r>
           </w:p>
@@ -10251,7 +10225,15 @@
               <w:pStyle w:val="TableStyle2"/>
             </w:pPr>
             <w:r>
-              <w:t>do POST (power on self test, check is working)</w:t>
+              <w:t xml:space="preserve">do POST (power on </w:t>
+            </w:r>
+            <w:proofErr w:type="spellStart"/>
+            <w:r>
+              <w:t>self test</w:t>
+            </w:r>
+            <w:proofErr w:type="spellEnd"/>
+            <w:r>
+              <w:t>, check is working)</w:t>
             </w:r>
           </w:p>
         </w:tc>
@@ -11726,7 +11708,6 @@
                 <w:sz w:val="20"/>
                 <w:szCs w:val="20"/>
               </w:rPr>
-              <w:lastRenderedPageBreak/>
               <w:t>36</w:t>
             </w:r>
           </w:p>
@@ -11906,7 +11887,7 @@
 </file>
 
 <file path=word/endnotes.xml><?xml version="1.0" encoding="utf-8"?>
-<w:endnotes xmlns:wpc="http://schemas.microsoft.com/office/word/2010/wordprocessingCanvas" xmlns:mo="http://schemas.microsoft.com/office/mac/office/2008/main" xmlns:mc="http://schemas.openxmlformats.org/markup-compatibility/2006" xmlns:mv="urn:schemas-microsoft-com:mac:vml" xmlns:o="urn:schemas-microsoft-com:office:office" xmlns:r="http://schemas.openxmlformats.org/officeDocument/2006/relationships" xmlns:m="http://schemas.openxmlformats.org/officeDocument/2006/math" xmlns:v="urn:schemas-microsoft-com:vml" xmlns:wp14="http://schemas.microsoft.com/office/word/2010/wordprocessingDrawing" xmlns:wp="http://schemas.openxmlformats.org/drawingml/2006/wordprocessingDrawing" xmlns:w10="urn:schemas-microsoft-com:office:word" xmlns:w="http://schemas.openxmlformats.org/wordprocessingml/2006/main" xmlns:w14="http://schemas.microsoft.com/office/word/2010/wordml" xmlns:w15="http://schemas.microsoft.com/office/word/2012/wordml" xmlns:wpg="http://schemas.microsoft.com/office/word/2010/wordprocessingGroup" xmlns:wpi="http://schemas.microsoft.com/office/word/2010/wordprocessingInk" xmlns:wne="http://schemas.microsoft.com/office/word/2006/wordml" xmlns:wps="http://schemas.microsoft.com/office/word/2010/wordprocessingShape" mc:Ignorable="w14 w15 wp14">
+<w:endnotes xmlns:wpc="http://schemas.microsoft.com/office/word/2010/wordprocessingCanvas" xmlns:cx="http://schemas.microsoft.com/office/drawing/2014/chartex" xmlns:cx1="http://schemas.microsoft.com/office/drawing/2015/9/8/chartex" xmlns:cx2="http://schemas.microsoft.com/office/drawing/2015/10/21/chartex" xmlns:cx3="http://schemas.microsoft.com/office/drawing/2016/5/9/chartex" xmlns:cx4="http://schemas.microsoft.com/office/drawing/2016/5/10/chartex" xmlns:cx5="http://schemas.microsoft.com/office/drawing/2016/5/11/chartex" xmlns:cx6="http://schemas.microsoft.com/office/drawing/2016/5/12/chartex" xmlns:cx7="http://schemas.microsoft.com/office/drawing/2016/5/13/chartex" xmlns:cx8="http://schemas.microsoft.com/office/drawing/2016/5/14/chartex" xmlns:mc="http://schemas.openxmlformats.org/markup-compatibility/2006" xmlns:aink="http://schemas.microsoft.com/office/drawing/2016/ink" xmlns:am3d="http://schemas.microsoft.com/office/drawing/2017/model3d" xmlns:o="urn:schemas-microsoft-com:office:office" xmlns:r="http://schemas.openxmlformats.org/officeDocument/2006/relationships" xmlns:m="http://schemas.openxmlformats.org/officeDocument/2006/math" xmlns:v="urn:schemas-microsoft-com:vml" xmlns:wp14="http://schemas.microsoft.com/office/word/2010/wordprocessingDrawing" xmlns:wp="http://schemas.openxmlformats.org/drawingml/2006/wordprocessingDrawing" xmlns:w10="urn:schemas-microsoft-com:office:word" xmlns:w="http://schemas.openxmlformats.org/wordprocessingml/2006/main" xmlns:w14="http://schemas.microsoft.com/office/word/2010/wordml" xmlns:w15="http://schemas.microsoft.com/office/word/2012/wordml" xmlns:w16cid="http://schemas.microsoft.com/office/word/2016/wordml/cid" xmlns:w16se="http://schemas.microsoft.com/office/word/2015/wordml/symex" xmlns:wpg="http://schemas.microsoft.com/office/word/2010/wordprocessingGroup" xmlns:wpi="http://schemas.microsoft.com/office/word/2010/wordprocessingInk" xmlns:wne="http://schemas.microsoft.com/office/word/2006/wordml" xmlns:wps="http://schemas.microsoft.com/office/word/2010/wordprocessingShape" mc:Ignorable="w14 w15 w16se w16cid wp14">
   <w:endnote w:type="separator" w:id="-1">
     <w:p>
       <w:r>
@@ -11925,13 +11906,13 @@
 </file>
 
 <file path=word/footer1.xml><?xml version="1.0" encoding="utf-8"?>
-<w:ftr xmlns:wpc="http://schemas.microsoft.com/office/word/2010/wordprocessingCanvas" xmlns:mo="http://schemas.microsoft.com/office/mac/office/2008/main" xmlns:mc="http://schemas.openxmlformats.org/markup-compatibility/2006" xmlns:mv="urn:schemas-microsoft-com:mac:vml" xmlns:o="urn:schemas-microsoft-com:office:office" xmlns:r="http://schemas.openxmlformats.org/officeDocument/2006/relationships" xmlns:m="http://schemas.openxmlformats.org/officeDocument/2006/math" xmlns:v="urn:schemas-microsoft-com:vml" xmlns:wp14="http://schemas.microsoft.com/office/word/2010/wordprocessingDrawing" xmlns:wp="http://schemas.openxmlformats.org/drawingml/2006/wordprocessingDrawing" xmlns:w10="urn:schemas-microsoft-com:office:word" xmlns:w="http://schemas.openxmlformats.org/wordprocessingml/2006/main" xmlns:w14="http://schemas.microsoft.com/office/word/2010/wordml" xmlns:w15="http://schemas.microsoft.com/office/word/2012/wordml" xmlns:wpg="http://schemas.microsoft.com/office/word/2010/wordprocessingGroup" xmlns:wpi="http://schemas.microsoft.com/office/word/2010/wordprocessingInk" xmlns:wne="http://schemas.microsoft.com/office/word/2006/wordml" xmlns:wps="http://schemas.microsoft.com/office/word/2010/wordprocessingShape" mc:Ignorable="w14 w15 wp14">
+<w:ftr xmlns:wpc="http://schemas.microsoft.com/office/word/2010/wordprocessingCanvas" xmlns:cx="http://schemas.microsoft.com/office/drawing/2014/chartex" xmlns:cx1="http://schemas.microsoft.com/office/drawing/2015/9/8/chartex" xmlns:cx2="http://schemas.microsoft.com/office/drawing/2015/10/21/chartex" xmlns:cx3="http://schemas.microsoft.com/office/drawing/2016/5/9/chartex" xmlns:cx4="http://schemas.microsoft.com/office/drawing/2016/5/10/chartex" xmlns:cx5="http://schemas.microsoft.com/office/drawing/2016/5/11/chartex" xmlns:cx6="http://schemas.microsoft.com/office/drawing/2016/5/12/chartex" xmlns:cx7="http://schemas.microsoft.com/office/drawing/2016/5/13/chartex" xmlns:cx8="http://schemas.microsoft.com/office/drawing/2016/5/14/chartex" xmlns:mc="http://schemas.openxmlformats.org/markup-compatibility/2006" xmlns:aink="http://schemas.microsoft.com/office/drawing/2016/ink" xmlns:am3d="http://schemas.microsoft.com/office/drawing/2017/model3d" xmlns:o="urn:schemas-microsoft-com:office:office" xmlns:r="http://schemas.openxmlformats.org/officeDocument/2006/relationships" xmlns:m="http://schemas.openxmlformats.org/officeDocument/2006/math" xmlns:v="urn:schemas-microsoft-com:vml" xmlns:wp14="http://schemas.microsoft.com/office/word/2010/wordprocessingDrawing" xmlns:wp="http://schemas.openxmlformats.org/drawingml/2006/wordprocessingDrawing" xmlns:w10="urn:schemas-microsoft-com:office:word" xmlns:w="http://schemas.openxmlformats.org/wordprocessingml/2006/main" xmlns:w14="http://schemas.microsoft.com/office/word/2010/wordml" xmlns:w15="http://schemas.microsoft.com/office/word/2012/wordml" xmlns:w16cid="http://schemas.microsoft.com/office/word/2016/wordml/cid" xmlns:w16se="http://schemas.microsoft.com/office/word/2015/wordml/symex" xmlns:wpg="http://schemas.microsoft.com/office/word/2010/wordprocessingGroup" xmlns:wpi="http://schemas.microsoft.com/office/word/2010/wordprocessingInk" xmlns:wne="http://schemas.microsoft.com/office/word/2006/wordml" xmlns:wps="http://schemas.microsoft.com/office/word/2010/wordprocessingShape" mc:Ignorable="w14 w15 w16se w16cid wp14">
   <w:p/>
 </w:ftr>
 </file>
 
 <file path=word/footnotes.xml><?xml version="1.0" encoding="utf-8"?>
-<w:footnotes xmlns:wpc="http://schemas.microsoft.com/office/word/2010/wordprocessingCanvas" xmlns:mo="http://schemas.microsoft.com/office/mac/office/2008/main" xmlns:mc="http://schemas.openxmlformats.org/markup-compatibility/2006" xmlns:mv="urn:schemas-microsoft-com:mac:vml" xmlns:o="urn:schemas-microsoft-com:office:office" xmlns:r="http://schemas.openxmlformats.org/officeDocument/2006/relationships" xmlns:m="http://schemas.openxmlformats.org/officeDocument/2006/math" xmlns:v="urn:schemas-microsoft-com:vml" xmlns:wp14="http://schemas.microsoft.com/office/word/2010/wordprocessingDrawing" xmlns:wp="http://schemas.openxmlformats.org/drawingml/2006/wordprocessingDrawing" xmlns:w10="urn:schemas-microsoft-com:office:word" xmlns:w="http://schemas.openxmlformats.org/wordprocessingml/2006/main" xmlns:w14="http://schemas.microsoft.com/office/word/2010/wordml" xmlns:w15="http://schemas.microsoft.com/office/word/2012/wordml" xmlns:wpg="http://schemas.microsoft.com/office/word/2010/wordprocessingGroup" xmlns:wpi="http://schemas.microsoft.com/office/word/2010/wordprocessingInk" xmlns:wne="http://schemas.microsoft.com/office/word/2006/wordml" xmlns:wps="http://schemas.microsoft.com/office/word/2010/wordprocessingShape" mc:Ignorable="w14 w15 wp14">
+<w:footnotes xmlns:wpc="http://schemas.microsoft.com/office/word/2010/wordprocessingCanvas" xmlns:cx="http://schemas.microsoft.com/office/drawing/2014/chartex" xmlns:cx1="http://schemas.microsoft.com/office/drawing/2015/9/8/chartex" xmlns:cx2="http://schemas.microsoft.com/office/drawing/2015/10/21/chartex" xmlns:cx3="http://schemas.microsoft.com/office/drawing/2016/5/9/chartex" xmlns:cx4="http://schemas.microsoft.com/office/drawing/2016/5/10/chartex" xmlns:cx5="http://schemas.microsoft.com/office/drawing/2016/5/11/chartex" xmlns:cx6="http://schemas.microsoft.com/office/drawing/2016/5/12/chartex" xmlns:cx7="http://schemas.microsoft.com/office/drawing/2016/5/13/chartex" xmlns:cx8="http://schemas.microsoft.com/office/drawing/2016/5/14/chartex" xmlns:mc="http://schemas.openxmlformats.org/markup-compatibility/2006" xmlns:aink="http://schemas.microsoft.com/office/drawing/2016/ink" xmlns:am3d="http://schemas.microsoft.com/office/drawing/2017/model3d" xmlns:o="urn:schemas-microsoft-com:office:office" xmlns:r="http://schemas.openxmlformats.org/officeDocument/2006/relationships" xmlns:m="http://schemas.openxmlformats.org/officeDocument/2006/math" xmlns:v="urn:schemas-microsoft-com:vml" xmlns:wp14="http://schemas.microsoft.com/office/word/2010/wordprocessingDrawing" xmlns:wp="http://schemas.openxmlformats.org/drawingml/2006/wordprocessingDrawing" xmlns:w10="urn:schemas-microsoft-com:office:word" xmlns:w="http://schemas.openxmlformats.org/wordprocessingml/2006/main" xmlns:w14="http://schemas.microsoft.com/office/word/2010/wordml" xmlns:w15="http://schemas.microsoft.com/office/word/2012/wordml" xmlns:w16cid="http://schemas.microsoft.com/office/word/2016/wordml/cid" xmlns:w16se="http://schemas.microsoft.com/office/word/2015/wordml/symex" xmlns:wpg="http://schemas.microsoft.com/office/word/2010/wordprocessingGroup" xmlns:wpi="http://schemas.microsoft.com/office/word/2010/wordprocessingInk" xmlns:wne="http://schemas.microsoft.com/office/word/2006/wordml" xmlns:wps="http://schemas.microsoft.com/office/word/2010/wordprocessingShape" mc:Ignorable="w14 w15 w16se w16cid wp14">
   <w:footnote w:type="separator" w:id="-1">
     <w:p>
       <w:r>
@@ -11950,13 +11931,13 @@
 </file>
 
 <file path=word/header1.xml><?xml version="1.0" encoding="utf-8"?>
-<w:hdr xmlns:wpc="http://schemas.microsoft.com/office/word/2010/wordprocessingCanvas" xmlns:mo="http://schemas.microsoft.com/office/mac/office/2008/main" xmlns:mc="http://schemas.openxmlformats.org/markup-compatibility/2006" xmlns:mv="urn:schemas-microsoft-com:mac:vml" xmlns:o="urn:schemas-microsoft-com:office:office" xmlns:r="http://schemas.openxmlformats.org/officeDocument/2006/relationships" xmlns:m="http://schemas.openxmlformats.org/officeDocument/2006/math" xmlns:v="urn:schemas-microsoft-com:vml" xmlns:wp14="http://schemas.microsoft.com/office/word/2010/wordprocessingDrawing" xmlns:wp="http://schemas.openxmlformats.org/drawingml/2006/wordprocessingDrawing" xmlns:w10="urn:schemas-microsoft-com:office:word" xmlns:w="http://schemas.openxmlformats.org/wordprocessingml/2006/main" xmlns:w14="http://schemas.microsoft.com/office/word/2010/wordml" xmlns:w15="http://schemas.microsoft.com/office/word/2012/wordml" xmlns:wpg="http://schemas.microsoft.com/office/word/2010/wordprocessingGroup" xmlns:wpi="http://schemas.microsoft.com/office/word/2010/wordprocessingInk" xmlns:wne="http://schemas.microsoft.com/office/word/2006/wordml" xmlns:wps="http://schemas.microsoft.com/office/word/2010/wordprocessingShape" mc:Ignorable="w14 w15 wp14">
+<w:hdr xmlns:wpc="http://schemas.microsoft.com/office/word/2010/wordprocessingCanvas" xmlns:cx="http://schemas.microsoft.com/office/drawing/2014/chartex" xmlns:cx1="http://schemas.microsoft.com/office/drawing/2015/9/8/chartex" xmlns:cx2="http://schemas.microsoft.com/office/drawing/2015/10/21/chartex" xmlns:cx3="http://schemas.microsoft.com/office/drawing/2016/5/9/chartex" xmlns:cx4="http://schemas.microsoft.com/office/drawing/2016/5/10/chartex" xmlns:cx5="http://schemas.microsoft.com/office/drawing/2016/5/11/chartex" xmlns:cx6="http://schemas.microsoft.com/office/drawing/2016/5/12/chartex" xmlns:cx7="http://schemas.microsoft.com/office/drawing/2016/5/13/chartex" xmlns:cx8="http://schemas.microsoft.com/office/drawing/2016/5/14/chartex" xmlns:mc="http://schemas.openxmlformats.org/markup-compatibility/2006" xmlns:aink="http://schemas.microsoft.com/office/drawing/2016/ink" xmlns:am3d="http://schemas.microsoft.com/office/drawing/2017/model3d" xmlns:o="urn:schemas-microsoft-com:office:office" xmlns:r="http://schemas.openxmlformats.org/officeDocument/2006/relationships" xmlns:m="http://schemas.openxmlformats.org/officeDocument/2006/math" xmlns:v="urn:schemas-microsoft-com:vml" xmlns:wp14="http://schemas.microsoft.com/office/word/2010/wordprocessingDrawing" xmlns:wp="http://schemas.openxmlformats.org/drawingml/2006/wordprocessingDrawing" xmlns:w10="urn:schemas-microsoft-com:office:word" xmlns:w="http://schemas.openxmlformats.org/wordprocessingml/2006/main" xmlns:w14="http://schemas.microsoft.com/office/word/2010/wordml" xmlns:w15="http://schemas.microsoft.com/office/word/2012/wordml" xmlns:w16cid="http://schemas.microsoft.com/office/word/2016/wordml/cid" xmlns:w16se="http://schemas.microsoft.com/office/word/2015/wordml/symex" xmlns:wpg="http://schemas.microsoft.com/office/word/2010/wordprocessingGroup" xmlns:wpi="http://schemas.microsoft.com/office/word/2010/wordprocessingInk" xmlns:wne="http://schemas.microsoft.com/office/word/2006/wordml" xmlns:wps="http://schemas.microsoft.com/office/word/2010/wordprocessingShape" mc:Ignorable="w14 w15 w16se w16cid wp14">
   <w:p/>
 </w:hdr>
 </file>
 
 <file path=word/styles.xml><?xml version="1.0" encoding="utf-8"?>
-<w:styles xmlns:mc="http://schemas.openxmlformats.org/markup-compatibility/2006" xmlns:r="http://schemas.openxmlformats.org/officeDocument/2006/relationships" xmlns:w="http://schemas.openxmlformats.org/wordprocessingml/2006/main" xmlns:w14="http://schemas.microsoft.com/office/word/2010/wordml" xmlns:w15="http://schemas.microsoft.com/office/word/2012/wordml" mc:Ignorable="w14 w15">
+<w:styles xmlns:mc="http://schemas.openxmlformats.org/markup-compatibility/2006" xmlns:r="http://schemas.openxmlformats.org/officeDocument/2006/relationships" xmlns:w="http://schemas.openxmlformats.org/wordprocessingml/2006/main" xmlns:w14="http://schemas.microsoft.com/office/word/2010/wordml" xmlns:w15="http://schemas.microsoft.com/office/word/2012/wordml" xmlns:w16cid="http://schemas.microsoft.com/office/word/2016/wordml/cid" xmlns:w16se="http://schemas.microsoft.com/office/word/2015/wordml/symex" mc:Ignorable="w14 w15 w16se w16cid">
   <w:docDefaults>
     <w:rPrDefault>
       <w:rPr>
@@ -11978,7 +11959,7 @@
       </w:pPr>
     </w:pPrDefault>
   </w:docDefaults>
-  <w:latentStyles w:defLockedState="0" w:defUIPriority="99" w:defSemiHidden="0" w:defUnhideWhenUsed="0" w:defQFormat="0" w:count="380">
+  <w:latentStyles w:defLockedState="0" w:defUIPriority="99" w:defSemiHidden="0" w:defUnhideWhenUsed="0" w:defQFormat="0" w:count="375">
     <w:lsdException w:name="Normal" w:uiPriority="0" w:qFormat="1"/>
     <w:lsdException w:name="heading 1" w:uiPriority="9" w:qFormat="1"/>
     <w:lsdException w:name="heading 2" w:semiHidden="1" w:uiPriority="9" w:unhideWhenUsed="1" w:qFormat="1"/>
@@ -12350,6 +12331,10 @@
     <w:lsdException w:name="List Table 5 Dark Accent 6" w:uiPriority="50"/>
     <w:lsdException w:name="List Table 6 Colorful Accent 6" w:uiPriority="51"/>
     <w:lsdException w:name="List Table 7 Colorful Accent 6" w:uiPriority="52"/>
+    <w:lsdException w:name="Mention" w:semiHidden="1" w:unhideWhenUsed="1"/>
+    <w:lsdException w:name="Smart Hyperlink" w:semiHidden="1" w:unhideWhenUsed="1"/>
+    <w:lsdException w:name="Hashtag" w:semiHidden="1" w:unhideWhenUsed="1"/>
+    <w:lsdException w:name="Unresolved Mention" w:semiHidden="1" w:unhideWhenUsed="1"/>
   </w:latentStyles>
   <w:style w:type="paragraph" w:default="1" w:styleId="Normal">
     <w:name w:val="Normal"/>
@@ -12464,7 +12449,6 @@
     <w:tblPr>
       <w:tblStyleRowBandSize w:val="1"/>
       <w:tblStyleColBandSize w:val="1"/>
-      <w:tblInd w:w="0" w:type="dxa"/>
       <w:tblBorders>
         <w:top w:val="single" w:sz="4" w:space="0" w:color="999999" w:themeColor="text1" w:themeTint="66"/>
         <w:left w:val="single" w:sz="4" w:space="0" w:color="999999" w:themeColor="text1" w:themeTint="66"/>
@@ -12473,12 +12457,6 @@
         <w:insideH w:val="single" w:sz="4" w:space="0" w:color="999999" w:themeColor="text1" w:themeTint="66"/>
         <w:insideV w:val="single" w:sz="4" w:space="0" w:color="999999" w:themeColor="text1" w:themeTint="66"/>
       </w:tblBorders>
-      <w:tblCellMar>
-        <w:top w:w="0" w:type="dxa"/>
-        <w:left w:w="108" w:type="dxa"/>
-        <w:bottom w:w="0" w:type="dxa"/>
-        <w:right w:w="108" w:type="dxa"/>
-      </w:tblCellMar>
     </w:tblPr>
     <w:tblStylePr w:type="firstRow">
       <w:rPr>

</xml_diff>